<commit_message>
Introduction of Feasibility with two solutions
</commit_message>
<xml_diff>
--- a/System Analysis.docx
+++ b/System Analysis.docx
@@ -1,6 +1,6 @@
 
 <file path=word/document.xml><?xml version="1.0" encoding="utf-8"?>
-<w:document xmlns:wpc="http://schemas.microsoft.com/office/word/2010/wordprocessingCanvas" xmlns:cx="http://schemas.microsoft.com/office/drawing/2014/chartex" xmlns:cx1="http://schemas.microsoft.com/office/drawing/2015/9/8/chartex" xmlns:cx2="http://schemas.microsoft.com/office/drawing/2015/10/21/chartex" xmlns:cx3="http://schemas.microsoft.com/office/drawing/2016/5/9/chartex" xmlns:cx4="http://schemas.microsoft.com/office/drawing/2016/5/10/chartex" xmlns:cx5="http://schemas.microsoft.com/office/drawing/2016/5/11/chartex" xmlns:cx6="http://schemas.microsoft.com/office/drawing/2016/5/12/chartex" xmlns:cx7="http://schemas.microsoft.com/office/drawing/2016/5/13/chartex" xmlns:cx8="http://schemas.microsoft.com/office/drawing/2016/5/14/chartex" xmlns:mc="http://schemas.openxmlformats.org/markup-compatibility/2006" xmlns:aink="http://schemas.microsoft.com/office/drawing/2016/ink" xmlns:am3d="http://schemas.microsoft.com/office/drawing/2017/model3d" xmlns:o="urn:schemas-microsoft-com:office:office" xmlns:oel="http://schemas.microsoft.com/office/2019/extlst" xmlns:r="http://schemas.openxmlformats.org/officeDocument/2006/relationships" xmlns:m="http://schemas.openxmlformats.org/officeDocument/2006/math" xmlns:v="urn:schemas-microsoft-com:vml" xmlns:wp14="http://schemas.microsoft.com/office/word/2010/wordprocessingDrawing" xmlns:wp="http://schemas.openxmlformats.org/drawingml/2006/wordprocessingDrawing" xmlns:w10="urn:schemas-microsoft-com:office:word" xmlns:w="http://schemas.openxmlformats.org/wordprocessingml/2006/main" xmlns:w14="http://schemas.microsoft.com/office/word/2010/wordml" xmlns:w15="http://schemas.microsoft.com/office/word/2012/wordml" xmlns:w16cex="http://schemas.microsoft.com/office/word/2018/wordml/cex" xmlns:w16cid="http://schemas.microsoft.com/office/word/2016/wordml/cid" xmlns:w16="http://schemas.microsoft.com/office/word/2018/wordml" xmlns:w16sdtdh="http://schemas.microsoft.com/office/word/2020/wordml/sdtdatahash" xmlns:w16se="http://schemas.microsoft.com/office/word/2015/wordml/symex" xmlns:wpg="http://schemas.microsoft.com/office/word/2010/wordprocessingGroup" xmlns:wpi="http://schemas.microsoft.com/office/word/2010/wordprocessingInk" xmlns:wne="http://schemas.microsoft.com/office/word/2006/wordml" xmlns:wps="http://schemas.microsoft.com/office/word/2010/wordprocessingShape" mc:Ignorable="w14 w15 w16se w16cid w16 w16cex w16sdtdh wp14">
+<w:document xmlns:wpc="http://schemas.microsoft.com/office/word/2010/wordprocessingCanvas" xmlns:cx="http://schemas.microsoft.com/office/drawing/2014/chartex" xmlns:cx1="http://schemas.microsoft.com/office/drawing/2015/9/8/chartex" xmlns:cx2="http://schemas.microsoft.com/office/drawing/2015/10/21/chartex" xmlns:cx3="http://schemas.microsoft.com/office/drawing/2016/5/9/chartex" xmlns:cx4="http://schemas.microsoft.com/office/drawing/2016/5/10/chartex" xmlns:cx5="http://schemas.microsoft.com/office/drawing/2016/5/11/chartex" xmlns:cx6="http://schemas.microsoft.com/office/drawing/2016/5/12/chartex" xmlns:cx7="http://schemas.microsoft.com/office/drawing/2016/5/13/chartex" xmlns:cx8="http://schemas.microsoft.com/office/drawing/2016/5/14/chartex" xmlns:mc="http://schemas.openxmlformats.org/markup-compatibility/2006" xmlns:aink="http://schemas.microsoft.com/office/drawing/2016/ink" xmlns:am3d="http://schemas.microsoft.com/office/drawing/2017/model3d" xmlns:o="urn:schemas-microsoft-com:office:office" xmlns:r="http://schemas.openxmlformats.org/officeDocument/2006/relationships" xmlns:m="http://schemas.openxmlformats.org/officeDocument/2006/math" xmlns:v="urn:schemas-microsoft-com:vml" xmlns:wp14="http://schemas.microsoft.com/office/word/2010/wordprocessingDrawing" xmlns:wp="http://schemas.openxmlformats.org/drawingml/2006/wordprocessingDrawing" xmlns:w10="urn:schemas-microsoft-com:office:word" xmlns:w="http://schemas.openxmlformats.org/wordprocessingml/2006/main" xmlns:w14="http://schemas.microsoft.com/office/word/2010/wordml" xmlns:w15="http://schemas.microsoft.com/office/word/2012/wordml" xmlns:w16cex="http://schemas.microsoft.com/office/word/2018/wordml/cex" xmlns:w16cid="http://schemas.microsoft.com/office/word/2016/wordml/cid" xmlns:w16="http://schemas.microsoft.com/office/word/2018/wordml" xmlns:w16sdtdh="http://schemas.microsoft.com/office/word/2020/wordml/sdtdatahash" xmlns:w16se="http://schemas.microsoft.com/office/word/2015/wordml/symex" xmlns:wpg="http://schemas.microsoft.com/office/word/2010/wordprocessingGroup" xmlns:wpi="http://schemas.microsoft.com/office/word/2010/wordprocessingInk" xmlns:wne="http://schemas.microsoft.com/office/word/2006/wordml" xmlns:wps="http://schemas.microsoft.com/office/word/2010/wordprocessingShape" mc:Ignorable="w14 w15 w16se w16cid w16 w16cex w16sdtdh wp14">
   <w:body>
     <w:p>
       <w:pPr>
@@ -7267,6 +7267,2941 @@
     </w:p>
     <w:p>
       <w:pPr>
+        <w:jc w:val="center"/>
+        <w:rPr>
+          <w:rFonts w:ascii="Times New Roman" w:hAnsi="Times New Roman" w:cs="Times New Roman"/>
+          <w:b/>
+          <w:bCs/>
+          <w:sz w:val="28"/>
+          <w:szCs w:val="28"/>
+        </w:rPr>
+      </w:pPr>
+      <w:r>
+        <w:rPr>
+          <w:rFonts w:ascii="Times New Roman" w:hAnsi="Times New Roman" w:cs="Times New Roman"/>
+          <w:b/>
+          <w:bCs/>
+          <w:sz w:val="28"/>
+          <w:szCs w:val="28"/>
+        </w:rPr>
+        <w:t>Chapter 4</w:t>
+      </w:r>
+    </w:p>
+    <w:p>
+      <w:pPr>
+        <w:jc w:val="center"/>
+        <w:rPr>
+          <w:rFonts w:ascii="Times New Roman" w:hAnsi="Times New Roman" w:cs="Times New Roman"/>
+          <w:b/>
+          <w:bCs/>
+          <w:sz w:val="28"/>
+          <w:szCs w:val="28"/>
+        </w:rPr>
+      </w:pPr>
+      <w:r>
+        <w:rPr>
+          <w:rFonts w:ascii="Times New Roman" w:hAnsi="Times New Roman" w:cs="Times New Roman"/>
+          <w:b/>
+          <w:bCs/>
+          <w:sz w:val="28"/>
+          <w:szCs w:val="28"/>
+        </w:rPr>
+        <w:t>Feasibility Study</w:t>
+      </w:r>
+    </w:p>
+    <w:p>
+      <w:pPr>
+        <w:jc w:val="both"/>
+        <w:rPr>
+          <w:rFonts w:ascii="Times New Roman" w:hAnsi="Times New Roman" w:cs="Times New Roman"/>
+          <w:b/>
+          <w:bCs/>
+          <w:sz w:val="24"/>
+          <w:szCs w:val="24"/>
+        </w:rPr>
+      </w:pPr>
+      <w:r>
+        <w:rPr>
+          <w:rFonts w:ascii="Times New Roman" w:hAnsi="Times New Roman" w:cs="Times New Roman"/>
+          <w:b/>
+          <w:bCs/>
+          <w:sz w:val="24"/>
+          <w:szCs w:val="24"/>
+        </w:rPr>
+        <w:t>4.1 Introduction</w:t>
+      </w:r>
+      <w:r>
+        <w:rPr>
+          <w:rFonts w:ascii="Times New Roman" w:hAnsi="Times New Roman" w:cs="Times New Roman"/>
+          <w:b/>
+          <w:bCs/>
+          <w:sz w:val="24"/>
+          <w:szCs w:val="24"/>
+        </w:rPr>
+        <w:t>:</w:t>
+      </w:r>
+    </w:p>
+    <w:p>
+      <w:pPr>
+        <w:jc w:val="both"/>
+        <w:rPr>
+          <w:rFonts w:ascii="Times New Roman" w:hAnsi="Times New Roman" w:cs="Times New Roman"/>
+          <w:sz w:val="24"/>
+          <w:szCs w:val="24"/>
+        </w:rPr>
+      </w:pPr>
+      <w:r>
+        <w:rPr>
+          <w:rFonts w:ascii="Times New Roman" w:hAnsi="Times New Roman" w:cs="Times New Roman"/>
+          <w:sz w:val="24"/>
+          <w:szCs w:val="24"/>
+        </w:rPr>
+        <w:tab/>
+        <w:t xml:space="preserve">Feasibility study is an exercise which involves documentation of each potential solutions to a particular system. By initial feasibility investigation an analyst determines whether the alternative is feasible or not. The analyst evaluates the candidate system and provides the selection of best system which meets the performance and cost requirement. For feasibility study, we have to consider the three factors of economical, technical and behavioral factors to meet the efficient system. Feasibility study is used for ensuring the system is feasible. An analyst finds the alternatives of problems and gets the selection by which it prevents the more cost and finds if the alternatives make any profit for an organization. </w:t>
+      </w:r>
+    </w:p>
+    <w:p>
+      <w:pPr>
+        <w:jc w:val="both"/>
+        <w:rPr>
+          <w:rFonts w:ascii="Times New Roman" w:hAnsi="Times New Roman" w:cs="Times New Roman"/>
+          <w:sz w:val="24"/>
+          <w:szCs w:val="24"/>
+        </w:rPr>
+      </w:pPr>
+      <w:r>
+        <w:rPr>
+          <w:rFonts w:ascii="Times New Roman" w:hAnsi="Times New Roman" w:cs="Times New Roman"/>
+          <w:sz w:val="24"/>
+          <w:szCs w:val="24"/>
+        </w:rPr>
+        <w:t>In our analysis of “</w:t>
+      </w:r>
+      <w:r>
+        <w:rPr>
+          <w:rFonts w:ascii="Times New Roman" w:hAnsi="Times New Roman" w:cs="Times New Roman"/>
+          <w:sz w:val="24"/>
+          <w:szCs w:val="24"/>
+        </w:rPr>
+        <w:t xml:space="preserve">Bangabandhu Sheikh Mujib Hi-Tech Park, </w:t>
+      </w:r>
+      <w:proofErr w:type="spellStart"/>
+      <w:r>
+        <w:rPr>
+          <w:rFonts w:ascii="Times New Roman" w:hAnsi="Times New Roman" w:cs="Times New Roman"/>
+          <w:sz w:val="24"/>
+          <w:szCs w:val="24"/>
+        </w:rPr>
+        <w:t>Rajshahi</w:t>
+      </w:r>
+      <w:proofErr w:type="spellEnd"/>
+      <w:r>
+        <w:rPr>
+          <w:rFonts w:ascii="Times New Roman" w:hAnsi="Times New Roman" w:cs="Times New Roman"/>
+          <w:sz w:val="24"/>
+          <w:szCs w:val="24"/>
+        </w:rPr>
+        <w:t>”, we have collected information and identify some problems by initial feasibility investigation and from this chapter we may find the best alternatives and check the alternatives are feasible or not for developing best system.</w:t>
+      </w:r>
+    </w:p>
+    <w:p>
+      <w:pPr>
+        <w:jc w:val="both"/>
+        <w:rPr>
+          <w:rFonts w:ascii="Times New Roman" w:hAnsi="Times New Roman" w:cs="Times New Roman"/>
+          <w:sz w:val="24"/>
+          <w:szCs w:val="24"/>
+        </w:rPr>
+      </w:pPr>
+      <w:r>
+        <w:rPr>
+          <w:rFonts w:ascii="Times New Roman" w:hAnsi="Times New Roman" w:cs="Times New Roman"/>
+          <w:sz w:val="24"/>
+          <w:szCs w:val="24"/>
+        </w:rPr>
+        <w:t>4.2 Feasibility analysis</w:t>
+      </w:r>
+    </w:p>
+    <w:p>
+      <w:pPr>
+        <w:jc w:val="both"/>
+        <w:rPr>
+          <w:rFonts w:ascii="Times New Roman" w:hAnsi="Times New Roman" w:cs="Times New Roman"/>
+          <w:b/>
+          <w:bCs/>
+          <w:sz w:val="24"/>
+          <w:szCs w:val="24"/>
+        </w:rPr>
+      </w:pPr>
+      <w:r>
+        <w:rPr>
+          <w:rFonts w:ascii="Times New Roman" w:hAnsi="Times New Roman" w:cs="Times New Roman"/>
+          <w:b/>
+          <w:bCs/>
+          <w:sz w:val="24"/>
+          <w:szCs w:val="24"/>
+        </w:rPr>
+        <w:t>Lack of Man power</w:t>
+      </w:r>
+    </w:p>
+    <w:p>
+      <w:pPr>
+        <w:jc w:val="both"/>
+        <w:rPr>
+          <w:rFonts w:ascii="Times New Roman" w:hAnsi="Times New Roman" w:cs="Times New Roman"/>
+          <w:sz w:val="24"/>
+          <w:szCs w:val="24"/>
+        </w:rPr>
+      </w:pPr>
+      <w:r>
+        <w:rPr>
+          <w:rFonts w:ascii="Times New Roman" w:hAnsi="Times New Roman" w:cs="Times New Roman"/>
+          <w:sz w:val="24"/>
+          <w:szCs w:val="24"/>
+        </w:rPr>
+        <w:t xml:space="preserve">Manpower of a system is essential to operate the system smoothly. Humans are capable to solve difficult problems. </w:t>
+      </w:r>
+    </w:p>
+    <w:p>
+      <w:pPr>
+        <w:jc w:val="both"/>
+        <w:rPr>
+          <w:rFonts w:ascii="Times New Roman" w:hAnsi="Times New Roman" w:cs="Times New Roman"/>
+          <w:sz w:val="24"/>
+          <w:szCs w:val="24"/>
+        </w:rPr>
+      </w:pPr>
+      <w:r>
+        <w:rPr>
+          <w:rFonts w:ascii="Times New Roman" w:hAnsi="Times New Roman" w:cs="Times New Roman"/>
+          <w:sz w:val="24"/>
+          <w:szCs w:val="24"/>
+        </w:rPr>
+        <w:t xml:space="preserve">In our observed system there are shortage of manpower. In our observed system, shortage of man power which can’t make proper utilization of that system. There are lack of security guard, receptionist, trainer and others. </w:t>
+      </w:r>
+    </w:p>
+    <w:p>
+      <w:pPr>
+        <w:jc w:val="both"/>
+        <w:rPr>
+          <w:rFonts w:ascii="Times New Roman" w:hAnsi="Times New Roman" w:cs="Times New Roman"/>
+          <w:sz w:val="24"/>
+          <w:szCs w:val="24"/>
+        </w:rPr>
+      </w:pPr>
+      <w:r>
+        <w:rPr>
+          <w:rFonts w:ascii="Times New Roman" w:hAnsi="Times New Roman" w:cs="Times New Roman"/>
+          <w:sz w:val="24"/>
+          <w:szCs w:val="24"/>
+        </w:rPr>
+        <w:t xml:space="preserve">In initial feasibility study, we have suggested to have more manpower. If the number of trainers, startup project manager, employees are increased then the system will be more feasible. Among of all alternatives the increasing of man power is much more effective than others. If the system is running then the increasing the number of manpower is effective. If there is not enough employee and some employees are not well trained then the system may be crashed. So, we need the manpower trained than freshers. But as a trained person, there may be more cost to manage that manpower. So, by increasing there are some merits and demerits also. </w:t>
+      </w:r>
+    </w:p>
+    <w:p>
+      <w:pPr>
+        <w:jc w:val="both"/>
+        <w:rPr>
+          <w:rFonts w:ascii="Times New Roman" w:hAnsi="Times New Roman" w:cs="Times New Roman"/>
+          <w:sz w:val="24"/>
+          <w:szCs w:val="24"/>
+        </w:rPr>
+      </w:pPr>
+      <w:r>
+        <w:rPr>
+          <w:rFonts w:ascii="Times New Roman" w:hAnsi="Times New Roman" w:cs="Times New Roman"/>
+          <w:sz w:val="24"/>
+          <w:szCs w:val="24"/>
+        </w:rPr>
+        <w:t xml:space="preserve">So, considering this, we have made a </w:t>
+      </w:r>
+      <w:r>
+        <w:rPr>
+          <w:rFonts w:ascii="Times New Roman" w:hAnsi="Times New Roman" w:cs="Times New Roman"/>
+          <w:sz w:val="24"/>
+          <w:szCs w:val="24"/>
+        </w:rPr>
+        <w:t>weighted candidate evaluation matrix to show the effects if the number of increased</w:t>
+      </w:r>
+      <w:r>
+        <w:rPr>
+          <w:rFonts w:ascii="Times New Roman" w:hAnsi="Times New Roman" w:cs="Times New Roman"/>
+          <w:sz w:val="24"/>
+          <w:szCs w:val="24"/>
+        </w:rPr>
+        <w:t xml:space="preserve"> manpower.</w:t>
+      </w:r>
+    </w:p>
+    <w:p>
+      <w:pPr>
+        <w:jc w:val="both"/>
+        <w:rPr>
+          <w:rFonts w:ascii="Times New Roman" w:hAnsi="Times New Roman" w:cs="Times New Roman"/>
+          <w:sz w:val="24"/>
+          <w:szCs w:val="24"/>
+        </w:rPr>
+      </w:pPr>
+      <w:r>
+        <w:rPr>
+          <w:rFonts w:ascii="Times New Roman" w:hAnsi="Times New Roman" w:cs="Times New Roman"/>
+          <w:sz w:val="24"/>
+          <w:szCs w:val="24"/>
+        </w:rPr>
+        <w:t>In this matrix, we have considered efficiency, alternatives and speed of processing in performance section and we have considered salary and training</w:t>
+      </w:r>
+      <w:r>
+        <w:rPr>
+          <w:rFonts w:ascii="Times New Roman" w:hAnsi="Times New Roman" w:cs="Times New Roman"/>
+          <w:sz w:val="24"/>
+          <w:szCs w:val="24"/>
+        </w:rPr>
+        <w:t xml:space="preserve"> in cost section</w:t>
+      </w:r>
+      <w:r>
+        <w:rPr>
+          <w:rFonts w:ascii="Times New Roman" w:hAnsi="Times New Roman" w:cs="Times New Roman"/>
+          <w:sz w:val="24"/>
+          <w:szCs w:val="24"/>
+        </w:rPr>
+        <w:t>. We have given 5</w:t>
+      </w:r>
+      <w:r>
+        <w:rPr>
+          <w:rFonts w:ascii="Times New Roman" w:hAnsi="Times New Roman" w:cs="Times New Roman"/>
+          <w:sz w:val="24"/>
+          <w:szCs w:val="24"/>
+        </w:rPr>
+        <w:t xml:space="preserve"> for efficiency</w:t>
+      </w:r>
+      <w:r>
+        <w:rPr>
+          <w:rFonts w:ascii="Times New Roman" w:hAnsi="Times New Roman" w:cs="Times New Roman"/>
+          <w:sz w:val="24"/>
+          <w:szCs w:val="24"/>
+        </w:rPr>
+        <w:t>, 3</w:t>
+      </w:r>
+      <w:r>
+        <w:rPr>
+          <w:rFonts w:ascii="Times New Roman" w:hAnsi="Times New Roman" w:cs="Times New Roman"/>
+          <w:sz w:val="24"/>
+          <w:szCs w:val="24"/>
+        </w:rPr>
+        <w:t xml:space="preserve"> for alternatives</w:t>
+      </w:r>
+      <w:r>
+        <w:rPr>
+          <w:rFonts w:ascii="Times New Roman" w:hAnsi="Times New Roman" w:cs="Times New Roman"/>
+          <w:sz w:val="24"/>
+          <w:szCs w:val="24"/>
+        </w:rPr>
+        <w:t>, 4</w:t>
+      </w:r>
+      <w:r>
+        <w:rPr>
+          <w:rFonts w:ascii="Times New Roman" w:hAnsi="Times New Roman" w:cs="Times New Roman"/>
+          <w:sz w:val="24"/>
+          <w:szCs w:val="24"/>
+        </w:rPr>
+        <w:t xml:space="preserve"> for speed of processing</w:t>
+      </w:r>
+      <w:r>
+        <w:rPr>
+          <w:rFonts w:ascii="Times New Roman" w:hAnsi="Times New Roman" w:cs="Times New Roman"/>
+          <w:sz w:val="24"/>
+          <w:szCs w:val="24"/>
+        </w:rPr>
+        <w:t xml:space="preserve">, 4 </w:t>
+      </w:r>
+      <w:r>
+        <w:rPr>
+          <w:rFonts w:ascii="Times New Roman" w:hAnsi="Times New Roman" w:cs="Times New Roman"/>
+          <w:sz w:val="24"/>
+          <w:szCs w:val="24"/>
+        </w:rPr>
+        <w:t xml:space="preserve">for salary in cost section </w:t>
+      </w:r>
+      <w:r>
+        <w:rPr>
+          <w:rFonts w:ascii="Times New Roman" w:hAnsi="Times New Roman" w:cs="Times New Roman"/>
+          <w:sz w:val="24"/>
+          <w:szCs w:val="24"/>
+        </w:rPr>
+        <w:t xml:space="preserve">and 3 </w:t>
+      </w:r>
+      <w:r>
+        <w:rPr>
+          <w:rFonts w:ascii="Times New Roman" w:hAnsi="Times New Roman" w:cs="Times New Roman"/>
+          <w:sz w:val="24"/>
+          <w:szCs w:val="24"/>
+        </w:rPr>
+        <w:t xml:space="preserve">for </w:t>
+      </w:r>
+      <w:proofErr w:type="spellStart"/>
+      <w:r>
+        <w:rPr>
+          <w:rFonts w:ascii="Times New Roman" w:hAnsi="Times New Roman" w:cs="Times New Roman"/>
+          <w:sz w:val="24"/>
+          <w:szCs w:val="24"/>
+        </w:rPr>
+        <w:t>traing</w:t>
+      </w:r>
+      <w:proofErr w:type="spellEnd"/>
+      <w:r>
+        <w:rPr>
+          <w:rFonts w:ascii="Times New Roman" w:hAnsi="Times New Roman" w:cs="Times New Roman"/>
+          <w:sz w:val="24"/>
+          <w:szCs w:val="24"/>
+        </w:rPr>
+        <w:t xml:space="preserve"> of manpower of </w:t>
+      </w:r>
+      <w:r>
+        <w:rPr>
+          <w:rFonts w:ascii="Times New Roman" w:hAnsi="Times New Roman" w:cs="Times New Roman"/>
+          <w:sz w:val="24"/>
+          <w:szCs w:val="24"/>
+        </w:rPr>
+        <w:t xml:space="preserve">Bangabandhu Sheikh Mujib Hi-Tech Park, </w:t>
+      </w:r>
+      <w:proofErr w:type="spellStart"/>
+      <w:r>
+        <w:rPr>
+          <w:rFonts w:ascii="Times New Roman" w:hAnsi="Times New Roman" w:cs="Times New Roman"/>
+          <w:sz w:val="24"/>
+          <w:szCs w:val="24"/>
+        </w:rPr>
+        <w:t>Rajshahi</w:t>
+      </w:r>
+      <w:proofErr w:type="spellEnd"/>
+      <w:r>
+        <w:rPr>
+          <w:rFonts w:ascii="Times New Roman" w:hAnsi="Times New Roman" w:cs="Times New Roman"/>
+          <w:sz w:val="24"/>
+          <w:szCs w:val="24"/>
+        </w:rPr>
+        <w:t xml:space="preserve"> as weighting factor respectively. </w:t>
+      </w:r>
+      <w:r>
+        <w:rPr>
+          <w:rFonts w:ascii="Times New Roman" w:hAnsi="Times New Roman" w:cs="Times New Roman"/>
+          <w:sz w:val="24"/>
+          <w:szCs w:val="24"/>
+        </w:rPr>
+        <w:lastRenderedPageBreak/>
+        <w:t>We also rated the criteria and then we multiplied the rating and weighting factor to give them scores</w:t>
+      </w:r>
+    </w:p>
+    <w:p>
+      <w:pPr>
+        <w:jc w:val="both"/>
+        <w:rPr>
+          <w:rFonts w:ascii="Times New Roman" w:hAnsi="Times New Roman" w:cs="Times New Roman"/>
+          <w:sz w:val="24"/>
+          <w:szCs w:val="24"/>
+        </w:rPr>
+      </w:pPr>
+      <w:r>
+        <w:rPr>
+          <w:rFonts w:ascii="Times New Roman" w:hAnsi="Times New Roman" w:cs="Times New Roman"/>
+          <w:sz w:val="24"/>
+          <w:szCs w:val="24"/>
+        </w:rPr>
+        <w:t>Table 4.1 shows the</w:t>
+      </w:r>
+      <w:r>
+        <w:rPr>
+          <w:rFonts w:ascii="Times New Roman" w:hAnsi="Times New Roman" w:cs="Times New Roman"/>
+          <w:sz w:val="24"/>
+          <w:szCs w:val="24"/>
+        </w:rPr>
+        <w:t xml:space="preserve"> weighted candidate evaluation matrix</w:t>
+      </w:r>
+      <w:r>
+        <w:rPr>
+          <w:rFonts w:ascii="Times New Roman" w:hAnsi="Times New Roman" w:cs="Times New Roman"/>
+          <w:sz w:val="24"/>
+          <w:szCs w:val="24"/>
+        </w:rPr>
+        <w:t>.</w:t>
+      </w:r>
+    </w:p>
+    <w:p>
+      <w:pPr>
+        <w:jc w:val="both"/>
+        <w:rPr>
+          <w:rFonts w:ascii="Times New Roman" w:hAnsi="Times New Roman" w:cs="Times New Roman"/>
+          <w:sz w:val="24"/>
+          <w:szCs w:val="24"/>
+        </w:rPr>
+      </w:pPr>
+      <w:r>
+        <w:rPr>
+          <w:rFonts w:ascii="Times New Roman" w:hAnsi="Times New Roman" w:cs="Times New Roman"/>
+          <w:sz w:val="24"/>
+          <w:szCs w:val="24"/>
+        </w:rPr>
+        <w:t>Table 4.1:</w:t>
+      </w:r>
+    </w:p>
+    <w:tbl>
+      <w:tblPr>
+        <w:tblStyle w:val="TableGrid"/>
+        <w:tblW w:w="9141" w:type="dxa"/>
+        <w:tblInd w:w="58" w:type="dxa"/>
+        <w:tblCellMar>
+          <w:top w:w="7" w:type="dxa"/>
+          <w:left w:w="108" w:type="dxa"/>
+          <w:right w:w="103" w:type="dxa"/>
+        </w:tblCellMar>
+        <w:tblLook w:val="04A0" w:firstRow="1" w:lastRow="0" w:firstColumn="1" w:lastColumn="0" w:noHBand="0" w:noVBand="1"/>
+      </w:tblPr>
+      <w:tblGrid>
+        <w:gridCol w:w="2277"/>
+        <w:gridCol w:w="1995"/>
+        <w:gridCol w:w="2492"/>
+        <w:gridCol w:w="2377"/>
+      </w:tblGrid>
+      <w:tr>
+        <w:trPr>
+          <w:trHeight w:val="838"/>
+        </w:trPr>
+        <w:tc>
+          <w:tcPr>
+            <w:tcW w:w="2277" w:type="dxa"/>
+            <w:tcBorders>
+              <w:top w:val="single" w:sz="4" w:space="0" w:color="000000"/>
+              <w:left w:val="single" w:sz="4" w:space="0" w:color="000000"/>
+              <w:bottom w:val="single" w:sz="4" w:space="0" w:color="000000"/>
+              <w:right w:val="single" w:sz="4" w:space="0" w:color="000000"/>
+            </w:tcBorders>
+          </w:tcPr>
+          <w:p>
+            <w:pPr>
+              <w:rPr>
+                <w:rFonts w:ascii="Times New Roman" w:eastAsia="Times New Roman" w:hAnsi="Times New Roman" w:cs="Times New Roman"/>
+                <w:color w:val="000000"/>
+                <w:sz w:val="24"/>
+              </w:rPr>
+            </w:pPr>
+            <w:r>
+              <w:rPr>
+                <w:rFonts w:ascii="Times New Roman" w:eastAsia="Times New Roman" w:hAnsi="Times New Roman" w:cs="Times New Roman"/>
+                <w:color w:val="000000"/>
+                <w:sz w:val="24"/>
+              </w:rPr>
+              <w:t xml:space="preserve">Evaluation Criteria </w:t>
+            </w:r>
+          </w:p>
+        </w:tc>
+        <w:tc>
+          <w:tcPr>
+            <w:tcW w:w="1995" w:type="dxa"/>
+            <w:tcBorders>
+              <w:top w:val="single" w:sz="4" w:space="0" w:color="000000"/>
+              <w:left w:val="single" w:sz="4" w:space="0" w:color="000000"/>
+              <w:bottom w:val="single" w:sz="4" w:space="0" w:color="000000"/>
+              <w:right w:val="single" w:sz="4" w:space="0" w:color="000000"/>
+            </w:tcBorders>
+          </w:tcPr>
+          <w:p>
+            <w:pPr>
+              <w:ind w:right="11"/>
+              <w:jc w:val="center"/>
+              <w:rPr>
+                <w:rFonts w:ascii="Times New Roman" w:eastAsia="Times New Roman" w:hAnsi="Times New Roman" w:cs="Times New Roman"/>
+                <w:color w:val="000000"/>
+                <w:sz w:val="24"/>
+              </w:rPr>
+            </w:pPr>
+            <w:r>
+              <w:rPr>
+                <w:rFonts w:ascii="Times New Roman" w:eastAsia="Times New Roman" w:hAnsi="Times New Roman" w:cs="Times New Roman"/>
+                <w:color w:val="000000"/>
+                <w:sz w:val="24"/>
+              </w:rPr>
+              <w:t xml:space="preserve">Weighting Factor </w:t>
+            </w:r>
+          </w:p>
+        </w:tc>
+        <w:tc>
+          <w:tcPr>
+            <w:tcW w:w="2492" w:type="dxa"/>
+            <w:tcBorders>
+              <w:top w:val="single" w:sz="4" w:space="0" w:color="000000"/>
+              <w:left w:val="single" w:sz="4" w:space="0" w:color="000000"/>
+              <w:bottom w:val="single" w:sz="4" w:space="0" w:color="000000"/>
+              <w:right w:val="single" w:sz="4" w:space="0" w:color="000000"/>
+            </w:tcBorders>
+          </w:tcPr>
+          <w:p>
+            <w:pPr>
+              <w:rPr>
+                <w:rFonts w:ascii="Times New Roman" w:eastAsia="Times New Roman" w:hAnsi="Times New Roman" w:cs="Times New Roman"/>
+                <w:color w:val="000000"/>
+                <w:sz w:val="24"/>
+              </w:rPr>
+            </w:pPr>
+            <w:r>
+              <w:rPr>
+                <w:rFonts w:ascii="Times New Roman" w:eastAsia="Times New Roman" w:hAnsi="Times New Roman" w:cs="Times New Roman"/>
+                <w:color w:val="000000"/>
+                <w:sz w:val="24"/>
+              </w:rPr>
+              <w:t>Present Manpower</w:t>
+            </w:r>
+          </w:p>
+          <w:p>
+            <w:pPr>
+              <w:rPr>
+                <w:rFonts w:ascii="Times New Roman" w:eastAsia="Times New Roman" w:hAnsi="Times New Roman" w:cs="Times New Roman"/>
+                <w:color w:val="000000"/>
+                <w:sz w:val="24"/>
+              </w:rPr>
+            </w:pPr>
+            <w:r>
+              <w:rPr>
+                <w:rFonts w:ascii="Times New Roman" w:eastAsia="Times New Roman" w:hAnsi="Times New Roman" w:cs="Times New Roman"/>
+                <w:color w:val="000000"/>
+                <w:sz w:val="24"/>
+              </w:rPr>
+              <w:t xml:space="preserve">Rating              Score </w:t>
+            </w:r>
+          </w:p>
+        </w:tc>
+        <w:tc>
+          <w:tcPr>
+            <w:tcW w:w="2377" w:type="dxa"/>
+            <w:tcBorders>
+              <w:top w:val="single" w:sz="4" w:space="0" w:color="000000"/>
+              <w:left w:val="single" w:sz="4" w:space="0" w:color="000000"/>
+              <w:bottom w:val="single" w:sz="4" w:space="0" w:color="000000"/>
+              <w:right w:val="single" w:sz="4" w:space="0" w:color="000000"/>
+            </w:tcBorders>
+          </w:tcPr>
+          <w:p>
+            <w:pPr>
+              <w:ind w:right="10"/>
+              <w:jc w:val="center"/>
+              <w:rPr>
+                <w:rFonts w:ascii="Times New Roman" w:eastAsia="Times New Roman" w:hAnsi="Times New Roman" w:cs="Times New Roman"/>
+                <w:color w:val="000000"/>
+                <w:sz w:val="24"/>
+              </w:rPr>
+            </w:pPr>
+            <w:r>
+              <w:rPr>
+                <w:rFonts w:ascii="Times New Roman" w:eastAsia="Times New Roman" w:hAnsi="Times New Roman" w:cs="Times New Roman"/>
+                <w:color w:val="000000"/>
+                <w:sz w:val="24"/>
+              </w:rPr>
+              <w:t xml:space="preserve">By </w:t>
+            </w:r>
+            <w:r>
+              <w:rPr>
+                <w:rFonts w:ascii="Times New Roman" w:eastAsia="Times New Roman" w:hAnsi="Times New Roman" w:cs="Times New Roman"/>
+                <w:color w:val="000000"/>
+                <w:sz w:val="24"/>
+              </w:rPr>
+              <w:t>increasing Manpower</w:t>
+            </w:r>
+            <w:r>
+              <w:rPr>
+                <w:rFonts w:ascii="Times New Roman" w:eastAsia="Times New Roman" w:hAnsi="Times New Roman" w:cs="Times New Roman"/>
+                <w:color w:val="000000"/>
+                <w:sz w:val="24"/>
+              </w:rPr>
+              <w:t xml:space="preserve"> </w:t>
+            </w:r>
+          </w:p>
+          <w:p>
+            <w:pPr>
+              <w:rPr>
+                <w:rFonts w:ascii="Times New Roman" w:eastAsia="Times New Roman" w:hAnsi="Times New Roman" w:cs="Times New Roman"/>
+                <w:color w:val="000000"/>
+                <w:sz w:val="24"/>
+              </w:rPr>
+            </w:pPr>
+            <w:r>
+              <w:rPr>
+                <w:rFonts w:ascii="Times New Roman" w:eastAsia="Times New Roman" w:hAnsi="Times New Roman" w:cs="Times New Roman"/>
+                <w:color w:val="000000"/>
+                <w:sz w:val="24"/>
+              </w:rPr>
+              <w:t xml:space="preserve">Rating              Score </w:t>
+            </w:r>
+          </w:p>
+        </w:tc>
+      </w:tr>
+      <w:tr>
+        <w:trPr>
+          <w:trHeight w:val="2278"/>
+        </w:trPr>
+        <w:tc>
+          <w:tcPr>
+            <w:tcW w:w="2277" w:type="dxa"/>
+            <w:tcBorders>
+              <w:top w:val="single" w:sz="4" w:space="0" w:color="000000"/>
+              <w:left w:val="single" w:sz="4" w:space="0" w:color="000000"/>
+              <w:bottom w:val="single" w:sz="4" w:space="0" w:color="000000"/>
+              <w:right w:val="single" w:sz="4" w:space="0" w:color="000000"/>
+            </w:tcBorders>
+          </w:tcPr>
+          <w:p>
+            <w:pPr>
+              <w:rPr>
+                <w:rFonts w:ascii="Times New Roman" w:eastAsia="Times New Roman" w:hAnsi="Times New Roman" w:cs="Times New Roman"/>
+                <w:color w:val="000000"/>
+                <w:sz w:val="24"/>
+              </w:rPr>
+            </w:pPr>
+            <w:r>
+              <w:rPr>
+                <w:rFonts w:ascii="Times New Roman" w:eastAsia="Times New Roman" w:hAnsi="Times New Roman" w:cs="Times New Roman"/>
+                <w:color w:val="000000"/>
+                <w:sz w:val="24"/>
+              </w:rPr>
+              <w:t xml:space="preserve">Performance </w:t>
+            </w:r>
+          </w:p>
+          <w:p>
+            <w:pPr>
+              <w:rPr>
+                <w:rFonts w:ascii="Times New Roman" w:eastAsia="Times New Roman" w:hAnsi="Times New Roman" w:cs="Times New Roman"/>
+                <w:color w:val="000000"/>
+                <w:sz w:val="24"/>
+              </w:rPr>
+            </w:pPr>
+            <w:r>
+              <w:rPr>
+                <w:rFonts w:ascii="Times New Roman" w:eastAsia="Times New Roman" w:hAnsi="Times New Roman" w:cs="Times New Roman"/>
+                <w:color w:val="000000"/>
+                <w:sz w:val="24"/>
+              </w:rPr>
+              <w:t>Efficiency</w:t>
+            </w:r>
+          </w:p>
+          <w:p>
+            <w:pPr>
+              <w:rPr>
+                <w:rFonts w:ascii="Times New Roman" w:eastAsia="Times New Roman" w:hAnsi="Times New Roman" w:cs="Times New Roman"/>
+                <w:color w:val="000000"/>
+                <w:sz w:val="24"/>
+              </w:rPr>
+            </w:pPr>
+            <w:r>
+              <w:rPr>
+                <w:rFonts w:ascii="Times New Roman" w:eastAsia="Times New Roman" w:hAnsi="Times New Roman" w:cs="Times New Roman"/>
+                <w:color w:val="000000"/>
+                <w:sz w:val="24"/>
+              </w:rPr>
+              <w:t>Alternatives</w:t>
+            </w:r>
+          </w:p>
+          <w:p>
+            <w:pPr>
+              <w:rPr>
+                <w:rFonts w:ascii="Times New Roman" w:eastAsia="Times New Roman" w:hAnsi="Times New Roman" w:cs="Times New Roman"/>
+                <w:color w:val="000000"/>
+                <w:sz w:val="24"/>
+              </w:rPr>
+            </w:pPr>
+            <w:r>
+              <w:rPr>
+                <w:rFonts w:ascii="Times New Roman" w:eastAsia="Times New Roman" w:hAnsi="Times New Roman" w:cs="Times New Roman"/>
+                <w:color w:val="000000"/>
+                <w:sz w:val="24"/>
+              </w:rPr>
+              <w:t>Speed of</w:t>
+            </w:r>
+            <w:r>
+              <w:rPr>
+                <w:rFonts w:ascii="Times New Roman" w:eastAsia="Times New Roman" w:hAnsi="Times New Roman" w:cs="Times New Roman"/>
+                <w:color w:val="000000"/>
+                <w:sz w:val="24"/>
+              </w:rPr>
+              <w:t xml:space="preserve"> </w:t>
+            </w:r>
+            <w:r>
+              <w:rPr>
+                <w:rFonts w:ascii="Times New Roman" w:eastAsia="Times New Roman" w:hAnsi="Times New Roman" w:cs="Times New Roman"/>
+                <w:color w:val="000000"/>
+                <w:sz w:val="24"/>
+              </w:rPr>
+              <w:t>processing</w:t>
+            </w:r>
+            <w:r>
+              <w:rPr>
+                <w:rFonts w:ascii="Times New Roman" w:eastAsia="Times New Roman" w:hAnsi="Times New Roman" w:cs="Times New Roman"/>
+                <w:color w:val="000000"/>
+                <w:sz w:val="24"/>
+              </w:rPr>
+              <w:cr/>
+            </w:r>
+          </w:p>
+          <w:p>
+            <w:pPr>
+              <w:rPr>
+                <w:rFonts w:ascii="Times New Roman" w:eastAsia="Times New Roman" w:hAnsi="Times New Roman" w:cs="Times New Roman"/>
+                <w:color w:val="000000"/>
+                <w:sz w:val="24"/>
+              </w:rPr>
+            </w:pPr>
+            <w:r>
+              <w:rPr>
+                <w:rFonts w:ascii="Times New Roman" w:eastAsia="Times New Roman" w:hAnsi="Times New Roman" w:cs="Times New Roman"/>
+                <w:color w:val="000000"/>
+                <w:sz w:val="24"/>
+              </w:rPr>
+              <w:t xml:space="preserve">Cost </w:t>
+            </w:r>
+          </w:p>
+          <w:p>
+            <w:pPr>
+              <w:rPr>
+                <w:rFonts w:ascii="Times New Roman" w:eastAsia="Times New Roman" w:hAnsi="Times New Roman" w:cs="Times New Roman"/>
+                <w:color w:val="000000"/>
+                <w:sz w:val="24"/>
+              </w:rPr>
+            </w:pPr>
+            <w:r>
+              <w:rPr>
+                <w:rFonts w:ascii="Times New Roman" w:eastAsia="Times New Roman" w:hAnsi="Times New Roman" w:cs="Times New Roman"/>
+                <w:color w:val="000000"/>
+                <w:sz w:val="24"/>
+              </w:rPr>
+              <w:t>Salary</w:t>
+            </w:r>
+          </w:p>
+          <w:p>
+            <w:pPr>
+              <w:rPr>
+                <w:rFonts w:ascii="Times New Roman" w:eastAsia="Times New Roman" w:hAnsi="Times New Roman" w:cs="Times New Roman"/>
+                <w:color w:val="000000"/>
+                <w:sz w:val="24"/>
+              </w:rPr>
+            </w:pPr>
+            <w:r>
+              <w:rPr>
+                <w:rFonts w:ascii="Times New Roman" w:eastAsia="Times New Roman" w:hAnsi="Times New Roman" w:cs="Times New Roman"/>
+                <w:color w:val="000000"/>
+                <w:sz w:val="24"/>
+              </w:rPr>
+              <w:t>Training</w:t>
+            </w:r>
+          </w:p>
+        </w:tc>
+        <w:tc>
+          <w:tcPr>
+            <w:tcW w:w="1995" w:type="dxa"/>
+            <w:tcBorders>
+              <w:top w:val="single" w:sz="4" w:space="0" w:color="000000"/>
+              <w:left w:val="single" w:sz="4" w:space="0" w:color="000000"/>
+              <w:bottom w:val="single" w:sz="4" w:space="0" w:color="000000"/>
+              <w:right w:val="single" w:sz="4" w:space="0" w:color="000000"/>
+            </w:tcBorders>
+          </w:tcPr>
+          <w:p>
+            <w:pPr>
+              <w:rPr>
+                <w:rFonts w:ascii="Times New Roman" w:eastAsia="Times New Roman" w:hAnsi="Times New Roman" w:cs="Times New Roman"/>
+                <w:color w:val="000000"/>
+                <w:sz w:val="24"/>
+              </w:rPr>
+            </w:pPr>
+            <w:r>
+              <w:rPr>
+                <w:rFonts w:ascii="Times New Roman" w:eastAsia="Times New Roman" w:hAnsi="Times New Roman" w:cs="Times New Roman"/>
+                <w:color w:val="000000"/>
+                <w:sz w:val="24"/>
+              </w:rPr>
+              <w:t xml:space="preserve"> </w:t>
+            </w:r>
+          </w:p>
+          <w:p>
+            <w:pPr>
+              <w:ind w:right="4"/>
+              <w:jc w:val="center"/>
+              <w:rPr>
+                <w:rFonts w:ascii="Times New Roman" w:eastAsia="Times New Roman" w:hAnsi="Times New Roman" w:cs="Times New Roman"/>
+                <w:color w:val="000000"/>
+                <w:sz w:val="24"/>
+              </w:rPr>
+            </w:pPr>
+            <w:r>
+              <w:rPr>
+                <w:rFonts w:ascii="Times New Roman" w:eastAsia="Times New Roman" w:hAnsi="Times New Roman" w:cs="Times New Roman"/>
+                <w:color w:val="000000"/>
+                <w:sz w:val="24"/>
+              </w:rPr>
+              <w:t xml:space="preserve">5 </w:t>
+            </w:r>
+          </w:p>
+          <w:p>
+            <w:pPr>
+              <w:ind w:right="4"/>
+              <w:jc w:val="center"/>
+              <w:rPr>
+                <w:rFonts w:ascii="Times New Roman" w:eastAsia="Times New Roman" w:hAnsi="Times New Roman" w:cs="Times New Roman"/>
+                <w:color w:val="000000"/>
+                <w:sz w:val="24"/>
+              </w:rPr>
+            </w:pPr>
+            <w:r>
+              <w:rPr>
+                <w:rFonts w:ascii="Times New Roman" w:eastAsia="Times New Roman" w:hAnsi="Times New Roman" w:cs="Times New Roman"/>
+                <w:color w:val="000000"/>
+                <w:sz w:val="24"/>
+              </w:rPr>
+              <w:t>3</w:t>
+            </w:r>
+          </w:p>
+          <w:p>
+            <w:pPr>
+              <w:ind w:right="4"/>
+              <w:jc w:val="center"/>
+              <w:rPr>
+                <w:rFonts w:ascii="Times New Roman" w:eastAsia="Times New Roman" w:hAnsi="Times New Roman" w:cs="Times New Roman"/>
+                <w:color w:val="000000"/>
+                <w:sz w:val="24"/>
+              </w:rPr>
+            </w:pPr>
+            <w:r>
+              <w:rPr>
+                <w:rFonts w:ascii="Times New Roman" w:eastAsia="Times New Roman" w:hAnsi="Times New Roman" w:cs="Times New Roman"/>
+                <w:color w:val="000000"/>
+                <w:sz w:val="24"/>
+              </w:rPr>
+              <w:t>4</w:t>
+            </w:r>
+            <w:r>
+              <w:rPr>
+                <w:rFonts w:ascii="Times New Roman" w:eastAsia="Times New Roman" w:hAnsi="Times New Roman" w:cs="Times New Roman"/>
+                <w:color w:val="000000"/>
+                <w:sz w:val="24"/>
+              </w:rPr>
+              <w:t xml:space="preserve"> </w:t>
+            </w:r>
+          </w:p>
+          <w:p>
+            <w:pPr>
+              <w:ind w:left="56"/>
+              <w:jc w:val="center"/>
+              <w:rPr>
+                <w:rFonts w:ascii="Times New Roman" w:eastAsia="Times New Roman" w:hAnsi="Times New Roman" w:cs="Times New Roman"/>
+                <w:color w:val="000000"/>
+                <w:sz w:val="24"/>
+              </w:rPr>
+            </w:pPr>
+            <w:r>
+              <w:rPr>
+                <w:rFonts w:ascii="Times New Roman" w:eastAsia="Times New Roman" w:hAnsi="Times New Roman" w:cs="Times New Roman"/>
+                <w:color w:val="000000"/>
+                <w:sz w:val="24"/>
+              </w:rPr>
+              <w:t xml:space="preserve"> </w:t>
+            </w:r>
+          </w:p>
+          <w:p>
+            <w:pPr>
+              <w:ind w:right="4"/>
+              <w:jc w:val="center"/>
+              <w:rPr>
+                <w:rFonts w:ascii="Times New Roman" w:eastAsia="Times New Roman" w:hAnsi="Times New Roman" w:cs="Times New Roman"/>
+                <w:color w:val="000000"/>
+                <w:sz w:val="24"/>
+              </w:rPr>
+            </w:pPr>
+          </w:p>
+          <w:p>
+            <w:pPr>
+              <w:ind w:right="4"/>
+              <w:jc w:val="center"/>
+              <w:rPr>
+                <w:rFonts w:ascii="Times New Roman" w:eastAsia="Times New Roman" w:hAnsi="Times New Roman" w:cs="Times New Roman"/>
+                <w:color w:val="000000"/>
+                <w:sz w:val="24"/>
+              </w:rPr>
+            </w:pPr>
+            <w:r>
+              <w:rPr>
+                <w:rFonts w:ascii="Times New Roman" w:eastAsia="Times New Roman" w:hAnsi="Times New Roman" w:cs="Times New Roman"/>
+                <w:color w:val="000000"/>
+                <w:sz w:val="24"/>
+              </w:rPr>
+              <w:t xml:space="preserve">4 </w:t>
+            </w:r>
+          </w:p>
+          <w:p>
+            <w:pPr>
+              <w:ind w:right="4"/>
+              <w:jc w:val="center"/>
+              <w:rPr>
+                <w:rFonts w:ascii="Times New Roman" w:eastAsia="Times New Roman" w:hAnsi="Times New Roman" w:cs="Times New Roman"/>
+                <w:color w:val="000000"/>
+                <w:sz w:val="24"/>
+              </w:rPr>
+            </w:pPr>
+            <w:r>
+              <w:rPr>
+                <w:rFonts w:ascii="Times New Roman" w:eastAsia="Times New Roman" w:hAnsi="Times New Roman" w:cs="Times New Roman"/>
+                <w:color w:val="000000"/>
+                <w:sz w:val="24"/>
+              </w:rPr>
+              <w:t>3</w:t>
+            </w:r>
+            <w:r>
+              <w:rPr>
+                <w:rFonts w:ascii="Times New Roman" w:eastAsia="Times New Roman" w:hAnsi="Times New Roman" w:cs="Times New Roman"/>
+                <w:color w:val="000000"/>
+                <w:sz w:val="24"/>
+              </w:rPr>
+              <w:t xml:space="preserve"> </w:t>
+            </w:r>
+          </w:p>
+        </w:tc>
+        <w:tc>
+          <w:tcPr>
+            <w:tcW w:w="2492" w:type="dxa"/>
+            <w:tcBorders>
+              <w:top w:val="single" w:sz="4" w:space="0" w:color="000000"/>
+              <w:left w:val="single" w:sz="4" w:space="0" w:color="000000"/>
+              <w:bottom w:val="single" w:sz="4" w:space="0" w:color="000000"/>
+              <w:right w:val="single" w:sz="4" w:space="0" w:color="000000"/>
+            </w:tcBorders>
+          </w:tcPr>
+          <w:p>
+            <w:pPr>
+              <w:rPr>
+                <w:rFonts w:ascii="Times New Roman" w:eastAsia="Times New Roman" w:hAnsi="Times New Roman" w:cs="Times New Roman"/>
+                <w:color w:val="000000"/>
+                <w:sz w:val="24"/>
+              </w:rPr>
+            </w:pPr>
+            <w:r>
+              <w:rPr>
+                <w:rFonts w:ascii="Times New Roman" w:eastAsia="Times New Roman" w:hAnsi="Times New Roman" w:cs="Times New Roman"/>
+                <w:color w:val="000000"/>
+                <w:sz w:val="24"/>
+              </w:rPr>
+              <w:t xml:space="preserve"> </w:t>
+            </w:r>
+          </w:p>
+          <w:p>
+            <w:pPr>
+              <w:rPr>
+                <w:rFonts w:ascii="Times New Roman" w:eastAsia="Times New Roman" w:hAnsi="Times New Roman" w:cs="Times New Roman"/>
+                <w:color w:val="000000"/>
+                <w:sz w:val="24"/>
+              </w:rPr>
+            </w:pPr>
+            <w:r>
+              <w:rPr>
+                <w:rFonts w:ascii="Times New Roman" w:eastAsia="Times New Roman" w:hAnsi="Times New Roman" w:cs="Times New Roman"/>
+                <w:color w:val="000000"/>
+                <w:sz w:val="24"/>
+              </w:rPr>
+              <w:t xml:space="preserve">    4</w:t>
+            </w:r>
+            <w:r>
+              <w:rPr>
+                <w:rFonts w:ascii="Times New Roman" w:eastAsia="Times New Roman" w:hAnsi="Times New Roman" w:cs="Times New Roman"/>
+                <w:color w:val="000000"/>
+                <w:sz w:val="24"/>
+              </w:rPr>
+              <w:t xml:space="preserve">           </w:t>
+            </w:r>
+            <w:r>
+              <w:rPr>
+                <w:rFonts w:ascii="Times New Roman" w:eastAsia="Times New Roman" w:hAnsi="Times New Roman" w:cs="Times New Roman"/>
+                <w:color w:val="000000"/>
+                <w:sz w:val="24"/>
+              </w:rPr>
+              <w:t xml:space="preserve"> </w:t>
+            </w:r>
+            <w:r>
+              <w:rPr>
+                <w:rFonts w:ascii="Times New Roman" w:eastAsia="Times New Roman" w:hAnsi="Times New Roman" w:cs="Times New Roman"/>
+                <w:color w:val="000000"/>
+                <w:sz w:val="24"/>
+              </w:rPr>
+              <w:t xml:space="preserve">            15</w:t>
+            </w:r>
+          </w:p>
+          <w:p>
+            <w:pPr>
+              <w:rPr>
+                <w:rFonts w:ascii="Times New Roman" w:eastAsia="Times New Roman" w:hAnsi="Times New Roman" w:cs="Times New Roman"/>
+                <w:color w:val="000000"/>
+                <w:sz w:val="24"/>
+              </w:rPr>
+            </w:pPr>
+            <w:r>
+              <w:rPr>
+                <w:rFonts w:ascii="Times New Roman" w:eastAsia="Times New Roman" w:hAnsi="Times New Roman" w:cs="Times New Roman"/>
+                <w:color w:val="000000"/>
+                <w:sz w:val="24"/>
+              </w:rPr>
+              <w:t xml:space="preserve">    2                        </w:t>
+            </w:r>
+            <w:r>
+              <w:rPr>
+                <w:rFonts w:ascii="Times New Roman" w:eastAsia="Times New Roman" w:hAnsi="Times New Roman" w:cs="Times New Roman"/>
+                <w:color w:val="000000"/>
+                <w:sz w:val="24"/>
+              </w:rPr>
+              <w:t>1</w:t>
+            </w:r>
+            <w:r>
+              <w:rPr>
+                <w:rFonts w:ascii="Times New Roman" w:eastAsia="Times New Roman" w:hAnsi="Times New Roman" w:cs="Times New Roman"/>
+                <w:color w:val="000000"/>
+                <w:sz w:val="24"/>
+              </w:rPr>
+              <w:t>0</w:t>
+            </w:r>
+          </w:p>
+          <w:p>
+            <w:pPr>
+              <w:rPr>
+                <w:rFonts w:ascii="Times New Roman" w:eastAsia="Times New Roman" w:hAnsi="Times New Roman" w:cs="Times New Roman"/>
+                <w:color w:val="000000"/>
+                <w:sz w:val="24"/>
+              </w:rPr>
+            </w:pPr>
+            <w:r>
+              <w:rPr>
+                <w:rFonts w:ascii="Times New Roman" w:eastAsia="Times New Roman" w:hAnsi="Times New Roman" w:cs="Times New Roman"/>
+                <w:color w:val="000000"/>
+                <w:sz w:val="24"/>
+              </w:rPr>
+              <w:t xml:space="preserve">    3                        12</w:t>
+            </w:r>
+          </w:p>
+          <w:p>
+            <w:pPr>
+              <w:jc w:val="center"/>
+              <w:rPr>
+                <w:rFonts w:ascii="Times New Roman" w:eastAsia="Times New Roman" w:hAnsi="Times New Roman" w:cs="Times New Roman"/>
+                <w:color w:val="000000"/>
+                <w:sz w:val="24"/>
+              </w:rPr>
+            </w:pPr>
+          </w:p>
+          <w:p>
+            <w:pPr>
+              <w:rPr>
+                <w:rFonts w:ascii="Times New Roman" w:eastAsia="Times New Roman" w:hAnsi="Times New Roman" w:cs="Times New Roman"/>
+                <w:color w:val="000000"/>
+                <w:sz w:val="24"/>
+              </w:rPr>
+            </w:pPr>
+            <w:r>
+              <w:rPr>
+                <w:rFonts w:ascii="Times New Roman" w:eastAsia="Times New Roman" w:hAnsi="Times New Roman" w:cs="Times New Roman"/>
+                <w:color w:val="000000"/>
+                <w:sz w:val="24"/>
+              </w:rPr>
+              <w:t xml:space="preserve">            </w:t>
+            </w:r>
+          </w:p>
+          <w:p>
+            <w:pPr>
+              <w:rPr>
+                <w:rFonts w:ascii="Times New Roman" w:eastAsia="Times New Roman" w:hAnsi="Times New Roman" w:cs="Times New Roman"/>
+                <w:color w:val="000000"/>
+                <w:sz w:val="24"/>
+              </w:rPr>
+            </w:pPr>
+            <w:r>
+              <w:rPr>
+                <w:rFonts w:ascii="Times New Roman" w:eastAsia="Times New Roman" w:hAnsi="Times New Roman" w:cs="Times New Roman"/>
+                <w:color w:val="000000"/>
+                <w:sz w:val="24"/>
+              </w:rPr>
+              <w:t xml:space="preserve">    1</w:t>
+            </w:r>
+            <w:r>
+              <w:rPr>
+                <w:rFonts w:ascii="Times New Roman" w:eastAsia="Times New Roman" w:hAnsi="Times New Roman" w:cs="Times New Roman"/>
+                <w:color w:val="000000"/>
+                <w:sz w:val="24"/>
+              </w:rPr>
+              <w:t xml:space="preserve">    </w:t>
+            </w:r>
+            <w:r>
+              <w:rPr>
+                <w:rFonts w:ascii="Times New Roman" w:eastAsia="Times New Roman" w:hAnsi="Times New Roman" w:cs="Times New Roman"/>
+                <w:color w:val="000000"/>
+                <w:sz w:val="24"/>
+              </w:rPr>
+              <w:t xml:space="preserve">                     4</w:t>
+            </w:r>
+            <w:r>
+              <w:rPr>
+                <w:rFonts w:ascii="Times New Roman" w:eastAsia="Times New Roman" w:hAnsi="Times New Roman" w:cs="Times New Roman"/>
+                <w:color w:val="000000"/>
+                <w:sz w:val="24"/>
+              </w:rPr>
+              <w:t xml:space="preserve">                     </w:t>
+            </w:r>
+          </w:p>
+          <w:p>
+            <w:pPr>
+              <w:jc w:val="center"/>
+              <w:rPr>
+                <w:rFonts w:ascii="Times New Roman" w:eastAsia="Times New Roman" w:hAnsi="Times New Roman" w:cs="Times New Roman"/>
+                <w:color w:val="000000"/>
+                <w:sz w:val="24"/>
+              </w:rPr>
+            </w:pPr>
+            <w:r>
+              <w:rPr>
+                <w:rFonts w:ascii="Times New Roman" w:eastAsia="Times New Roman" w:hAnsi="Times New Roman" w:cs="Times New Roman"/>
+                <w:color w:val="000000"/>
+                <w:sz w:val="24"/>
+              </w:rPr>
+              <w:t>5                       10</w:t>
+            </w:r>
+          </w:p>
+        </w:tc>
+        <w:tc>
+          <w:tcPr>
+            <w:tcW w:w="2377" w:type="dxa"/>
+            <w:tcBorders>
+              <w:top w:val="single" w:sz="4" w:space="0" w:color="000000"/>
+              <w:left w:val="single" w:sz="4" w:space="0" w:color="000000"/>
+              <w:bottom w:val="single" w:sz="4" w:space="0" w:color="000000"/>
+              <w:right w:val="single" w:sz="4" w:space="0" w:color="000000"/>
+            </w:tcBorders>
+          </w:tcPr>
+          <w:p>
+            <w:pPr>
+              <w:rPr>
+                <w:rFonts w:ascii="Times New Roman" w:eastAsia="Times New Roman" w:hAnsi="Times New Roman" w:cs="Times New Roman"/>
+                <w:color w:val="000000"/>
+                <w:sz w:val="24"/>
+              </w:rPr>
+            </w:pPr>
+            <w:r>
+              <w:rPr>
+                <w:rFonts w:ascii="Times New Roman" w:eastAsia="Times New Roman" w:hAnsi="Times New Roman" w:cs="Times New Roman"/>
+                <w:color w:val="000000"/>
+                <w:sz w:val="24"/>
+              </w:rPr>
+              <w:t xml:space="preserve"> </w:t>
+            </w:r>
+          </w:p>
+          <w:p>
+            <w:pPr>
+              <w:rPr>
+                <w:rFonts w:ascii="Times New Roman" w:eastAsia="Times New Roman" w:hAnsi="Times New Roman" w:cs="Times New Roman"/>
+                <w:color w:val="000000"/>
+                <w:sz w:val="24"/>
+              </w:rPr>
+            </w:pPr>
+            <w:r>
+              <w:rPr>
+                <w:rFonts w:ascii="Times New Roman" w:eastAsia="Times New Roman" w:hAnsi="Times New Roman" w:cs="Times New Roman"/>
+                <w:color w:val="000000"/>
+                <w:sz w:val="24"/>
+              </w:rPr>
+              <w:t xml:space="preserve">   5                      25 </w:t>
+            </w:r>
+          </w:p>
+          <w:p>
+            <w:pPr>
+              <w:rPr>
+                <w:rFonts w:ascii="Times New Roman" w:eastAsia="Times New Roman" w:hAnsi="Times New Roman" w:cs="Times New Roman"/>
+                <w:color w:val="000000"/>
+                <w:sz w:val="24"/>
+              </w:rPr>
+            </w:pPr>
+            <w:r>
+              <w:rPr>
+                <w:rFonts w:ascii="Times New Roman" w:eastAsia="Times New Roman" w:hAnsi="Times New Roman" w:cs="Times New Roman"/>
+                <w:color w:val="000000"/>
+                <w:sz w:val="24"/>
+              </w:rPr>
+              <w:t xml:space="preserve">   </w:t>
+            </w:r>
+            <w:r>
+              <w:rPr>
+                <w:rFonts w:ascii="Times New Roman" w:eastAsia="Times New Roman" w:hAnsi="Times New Roman" w:cs="Times New Roman"/>
+                <w:color w:val="000000"/>
+                <w:sz w:val="24"/>
+              </w:rPr>
+              <w:t>3</w:t>
+            </w:r>
+            <w:r>
+              <w:rPr>
+                <w:rFonts w:ascii="Times New Roman" w:eastAsia="Times New Roman" w:hAnsi="Times New Roman" w:cs="Times New Roman"/>
+                <w:color w:val="000000"/>
+                <w:sz w:val="24"/>
+              </w:rPr>
+              <w:t xml:space="preserve">                      </w:t>
+            </w:r>
+            <w:r>
+              <w:rPr>
+                <w:rFonts w:ascii="Times New Roman" w:eastAsia="Times New Roman" w:hAnsi="Times New Roman" w:cs="Times New Roman"/>
+                <w:color w:val="000000"/>
+                <w:sz w:val="24"/>
+              </w:rPr>
+              <w:t>15</w:t>
+            </w:r>
+          </w:p>
+          <w:p>
+            <w:pPr>
+              <w:rPr>
+                <w:rFonts w:ascii="Times New Roman" w:eastAsia="Times New Roman" w:hAnsi="Times New Roman" w:cs="Times New Roman"/>
+                <w:color w:val="000000"/>
+                <w:sz w:val="24"/>
+              </w:rPr>
+            </w:pPr>
+            <w:r>
+              <w:rPr>
+                <w:rFonts w:ascii="Times New Roman" w:eastAsia="Times New Roman" w:hAnsi="Times New Roman" w:cs="Times New Roman"/>
+                <w:color w:val="000000"/>
+                <w:sz w:val="24"/>
+              </w:rPr>
+              <w:t xml:space="preserve">   4                      16</w:t>
+            </w:r>
+          </w:p>
+          <w:p>
+            <w:pPr>
+              <w:rPr>
+                <w:rFonts w:ascii="Times New Roman" w:eastAsia="Times New Roman" w:hAnsi="Times New Roman" w:cs="Times New Roman"/>
+                <w:color w:val="000000"/>
+                <w:sz w:val="24"/>
+              </w:rPr>
+            </w:pPr>
+          </w:p>
+          <w:p>
+            <w:pPr>
+              <w:rPr>
+                <w:rFonts w:ascii="Times New Roman" w:eastAsia="Times New Roman" w:hAnsi="Times New Roman" w:cs="Times New Roman"/>
+                <w:color w:val="000000"/>
+                <w:sz w:val="24"/>
+              </w:rPr>
+            </w:pPr>
+            <w:r>
+              <w:rPr>
+                <w:rFonts w:ascii="Times New Roman" w:eastAsia="Times New Roman" w:hAnsi="Times New Roman" w:cs="Times New Roman"/>
+                <w:color w:val="000000"/>
+                <w:sz w:val="24"/>
+              </w:rPr>
+              <w:t xml:space="preserve"> </w:t>
+            </w:r>
+          </w:p>
+          <w:p>
+            <w:pPr>
+              <w:rPr>
+                <w:rFonts w:ascii="Times New Roman" w:eastAsia="Times New Roman" w:hAnsi="Times New Roman" w:cs="Times New Roman"/>
+                <w:color w:val="000000"/>
+                <w:sz w:val="24"/>
+              </w:rPr>
+            </w:pPr>
+            <w:r>
+              <w:rPr>
+                <w:rFonts w:ascii="Times New Roman" w:eastAsia="Times New Roman" w:hAnsi="Times New Roman" w:cs="Times New Roman"/>
+                <w:color w:val="000000"/>
+                <w:sz w:val="24"/>
+              </w:rPr>
+              <w:t xml:space="preserve">   4                      16 </w:t>
+            </w:r>
+          </w:p>
+          <w:p>
+            <w:pPr>
+              <w:rPr>
+                <w:rFonts w:ascii="Times New Roman" w:eastAsia="Times New Roman" w:hAnsi="Times New Roman" w:cs="Times New Roman"/>
+                <w:color w:val="000000"/>
+                <w:sz w:val="24"/>
+              </w:rPr>
+            </w:pPr>
+            <w:r>
+              <w:rPr>
+                <w:rFonts w:ascii="Times New Roman" w:eastAsia="Times New Roman" w:hAnsi="Times New Roman" w:cs="Times New Roman"/>
+                <w:color w:val="000000"/>
+                <w:sz w:val="24"/>
+              </w:rPr>
+              <w:t xml:space="preserve">   </w:t>
+            </w:r>
+            <w:r>
+              <w:rPr>
+                <w:rFonts w:ascii="Times New Roman" w:eastAsia="Times New Roman" w:hAnsi="Times New Roman" w:cs="Times New Roman"/>
+                <w:color w:val="000000"/>
+                <w:sz w:val="24"/>
+              </w:rPr>
+              <w:t>4</w:t>
+            </w:r>
+            <w:r>
+              <w:rPr>
+                <w:rFonts w:ascii="Times New Roman" w:eastAsia="Times New Roman" w:hAnsi="Times New Roman" w:cs="Times New Roman"/>
+                <w:color w:val="000000"/>
+                <w:sz w:val="24"/>
+              </w:rPr>
+              <w:t xml:space="preserve">                        4 </w:t>
+            </w:r>
+          </w:p>
+        </w:tc>
+      </w:tr>
+      <w:tr>
+        <w:trPr>
+          <w:trHeight w:val="406"/>
+        </w:trPr>
+        <w:tc>
+          <w:tcPr>
+            <w:tcW w:w="2277" w:type="dxa"/>
+            <w:tcBorders>
+              <w:top w:val="single" w:sz="4" w:space="0" w:color="000000"/>
+              <w:left w:val="single" w:sz="4" w:space="0" w:color="000000"/>
+              <w:bottom w:val="single" w:sz="4" w:space="0" w:color="000000"/>
+              <w:right w:val="single" w:sz="4" w:space="0" w:color="000000"/>
+            </w:tcBorders>
+          </w:tcPr>
+          <w:p>
+            <w:pPr>
+              <w:rPr>
+                <w:rFonts w:ascii="Times New Roman" w:eastAsia="Times New Roman" w:hAnsi="Times New Roman" w:cs="Times New Roman"/>
+                <w:color w:val="000000"/>
+                <w:sz w:val="24"/>
+              </w:rPr>
+            </w:pPr>
+            <w:r>
+              <w:rPr>
+                <w:rFonts w:ascii="Times New Roman" w:eastAsia="Times New Roman" w:hAnsi="Times New Roman" w:cs="Times New Roman"/>
+                <w:color w:val="000000"/>
+                <w:sz w:val="24"/>
+              </w:rPr>
+              <w:t xml:space="preserve">Total Score </w:t>
+            </w:r>
+          </w:p>
+        </w:tc>
+        <w:tc>
+          <w:tcPr>
+            <w:tcW w:w="1995" w:type="dxa"/>
+            <w:tcBorders>
+              <w:top w:val="single" w:sz="4" w:space="0" w:color="000000"/>
+              <w:left w:val="single" w:sz="4" w:space="0" w:color="000000"/>
+              <w:bottom w:val="single" w:sz="4" w:space="0" w:color="000000"/>
+              <w:right w:val="single" w:sz="4" w:space="0" w:color="000000"/>
+            </w:tcBorders>
+          </w:tcPr>
+          <w:p>
+            <w:pPr>
+              <w:rPr>
+                <w:rFonts w:ascii="Times New Roman" w:eastAsia="Times New Roman" w:hAnsi="Times New Roman" w:cs="Times New Roman"/>
+                <w:color w:val="000000"/>
+                <w:sz w:val="24"/>
+              </w:rPr>
+            </w:pPr>
+            <w:r>
+              <w:rPr>
+                <w:rFonts w:ascii="Times New Roman" w:eastAsia="Times New Roman" w:hAnsi="Times New Roman" w:cs="Times New Roman"/>
+                <w:color w:val="000000"/>
+                <w:sz w:val="24"/>
+              </w:rPr>
+              <w:t xml:space="preserve"> </w:t>
+            </w:r>
+          </w:p>
+        </w:tc>
+        <w:tc>
+          <w:tcPr>
+            <w:tcW w:w="2492" w:type="dxa"/>
+            <w:tcBorders>
+              <w:top w:val="single" w:sz="4" w:space="0" w:color="000000"/>
+              <w:left w:val="single" w:sz="4" w:space="0" w:color="000000"/>
+              <w:bottom w:val="single" w:sz="4" w:space="0" w:color="000000"/>
+              <w:right w:val="single" w:sz="4" w:space="0" w:color="000000"/>
+            </w:tcBorders>
+          </w:tcPr>
+          <w:p>
+            <w:pPr>
+              <w:ind w:right="5"/>
+              <w:jc w:val="center"/>
+              <w:rPr>
+                <w:rFonts w:ascii="Times New Roman" w:eastAsia="Times New Roman" w:hAnsi="Times New Roman" w:cs="Times New Roman"/>
+                <w:color w:val="000000"/>
+                <w:sz w:val="24"/>
+              </w:rPr>
+            </w:pPr>
+            <w:r>
+              <w:rPr>
+                <w:rFonts w:ascii="Times New Roman" w:eastAsia="Times New Roman" w:hAnsi="Times New Roman" w:cs="Times New Roman"/>
+                <w:color w:val="000000"/>
+                <w:sz w:val="24"/>
+              </w:rPr>
+              <w:t xml:space="preserve">                      76 </w:t>
+            </w:r>
+          </w:p>
+        </w:tc>
+        <w:tc>
+          <w:tcPr>
+            <w:tcW w:w="2377" w:type="dxa"/>
+            <w:tcBorders>
+              <w:top w:val="single" w:sz="4" w:space="0" w:color="000000"/>
+              <w:left w:val="single" w:sz="4" w:space="0" w:color="000000"/>
+              <w:bottom w:val="single" w:sz="4" w:space="0" w:color="000000"/>
+              <w:right w:val="single" w:sz="4" w:space="0" w:color="000000"/>
+            </w:tcBorders>
+          </w:tcPr>
+          <w:p>
+            <w:pPr>
+              <w:ind w:right="5"/>
+              <w:jc w:val="center"/>
+              <w:rPr>
+                <w:rFonts w:ascii="Times New Roman" w:eastAsia="Times New Roman" w:hAnsi="Times New Roman" w:cs="Times New Roman"/>
+                <w:color w:val="000000"/>
+                <w:sz w:val="24"/>
+              </w:rPr>
+            </w:pPr>
+            <w:r>
+              <w:rPr>
+                <w:rFonts w:ascii="Times New Roman" w:eastAsia="Times New Roman" w:hAnsi="Times New Roman" w:cs="Times New Roman"/>
+                <w:color w:val="000000"/>
+                <w:sz w:val="24"/>
+              </w:rPr>
+              <w:t xml:space="preserve">                      88 </w:t>
+            </w:r>
+          </w:p>
+        </w:tc>
+      </w:tr>
+    </w:tbl>
+    <w:p>
+      <w:pPr>
+        <w:jc w:val="both"/>
+        <w:rPr>
+          <w:rFonts w:ascii="Times New Roman" w:hAnsi="Times New Roman" w:cs="Times New Roman"/>
+          <w:sz w:val="24"/>
+          <w:szCs w:val="24"/>
+        </w:rPr>
+      </w:pPr>
+    </w:p>
+    <w:p>
+      <w:pPr>
+        <w:jc w:val="both"/>
+        <w:rPr>
+          <w:rFonts w:ascii="Times New Roman" w:hAnsi="Times New Roman" w:cs="Times New Roman"/>
+          <w:sz w:val="24"/>
+          <w:szCs w:val="24"/>
+        </w:rPr>
+      </w:pPr>
+    </w:p>
+    <w:p>
+      <w:pPr>
+        <w:jc w:val="both"/>
+        <w:rPr>
+          <w:rFonts w:ascii="Times New Roman" w:hAnsi="Times New Roman" w:cs="Times New Roman"/>
+          <w:b/>
+          <w:bCs/>
+          <w:sz w:val="24"/>
+          <w:szCs w:val="24"/>
+        </w:rPr>
+      </w:pPr>
+      <w:r>
+        <w:rPr>
+          <w:rFonts w:ascii="Times New Roman" w:hAnsi="Times New Roman" w:cs="Times New Roman"/>
+          <w:b/>
+          <w:bCs/>
+          <w:sz w:val="24"/>
+          <w:szCs w:val="24"/>
+        </w:rPr>
+        <w:t xml:space="preserve">Lack of Security </w:t>
+      </w:r>
+    </w:p>
+    <w:p>
+      <w:pPr>
+        <w:jc w:val="both"/>
+        <w:rPr>
+          <w:rFonts w:ascii="Times New Roman" w:hAnsi="Times New Roman" w:cs="Times New Roman"/>
+          <w:sz w:val="24"/>
+          <w:szCs w:val="24"/>
+        </w:rPr>
+      </w:pPr>
+      <w:r>
+        <w:rPr>
+          <w:rFonts w:ascii="Times New Roman" w:hAnsi="Times New Roman" w:cs="Times New Roman"/>
+          <w:sz w:val="24"/>
+          <w:szCs w:val="24"/>
+        </w:rPr>
+        <w:t xml:space="preserve">We know security is a one of the important parts of a system. Security factors helps to protect the equipment of a system. Security system helps us to monitor the activity that takes places at the system and if those security factors fail, then the progress can’t be achieved. </w:t>
+      </w:r>
+    </w:p>
+    <w:p>
+      <w:pPr>
+        <w:jc w:val="both"/>
+        <w:rPr>
+          <w:rFonts w:ascii="Times New Roman" w:hAnsi="Times New Roman" w:cs="Times New Roman"/>
+          <w:sz w:val="24"/>
+          <w:szCs w:val="24"/>
+        </w:rPr>
+      </w:pPr>
+      <w:r>
+        <w:rPr>
+          <w:rFonts w:ascii="Times New Roman" w:hAnsi="Times New Roman" w:cs="Times New Roman"/>
+          <w:sz w:val="24"/>
+          <w:szCs w:val="24"/>
+        </w:rPr>
+        <w:t xml:space="preserve">In our observed system, there are few security issues are found. This problem can hinder the development. There is no CC camera to cover the whole area. There are only two guards protecting the gates which is less secure. </w:t>
+      </w:r>
+    </w:p>
+    <w:p>
+      <w:pPr>
+        <w:jc w:val="both"/>
+        <w:rPr>
+          <w:rFonts w:ascii="Times New Roman" w:hAnsi="Times New Roman" w:cs="Times New Roman"/>
+          <w:sz w:val="24"/>
+          <w:szCs w:val="24"/>
+        </w:rPr>
+      </w:pPr>
+      <w:r>
+        <w:rPr>
+          <w:rFonts w:ascii="Times New Roman" w:hAnsi="Times New Roman" w:cs="Times New Roman"/>
+          <w:sz w:val="24"/>
+          <w:szCs w:val="24"/>
+        </w:rPr>
+        <w:t xml:space="preserve">In initial feasibility study, we have suggested more cc camera and more guards for securing the whole area of </w:t>
+      </w:r>
+      <w:r>
+        <w:rPr>
+          <w:rFonts w:ascii="Times New Roman" w:hAnsi="Times New Roman" w:cs="Times New Roman"/>
+          <w:sz w:val="24"/>
+          <w:szCs w:val="24"/>
+        </w:rPr>
+        <w:t xml:space="preserve">Bangabandhu Sheikh Mujib Hi-Tech Park, </w:t>
+      </w:r>
+      <w:proofErr w:type="spellStart"/>
+      <w:r>
+        <w:rPr>
+          <w:rFonts w:ascii="Times New Roman" w:hAnsi="Times New Roman" w:cs="Times New Roman"/>
+          <w:sz w:val="24"/>
+          <w:szCs w:val="24"/>
+        </w:rPr>
+        <w:t>Rajshahi</w:t>
+      </w:r>
+      <w:proofErr w:type="spellEnd"/>
+      <w:r>
+        <w:rPr>
+          <w:rFonts w:ascii="Times New Roman" w:hAnsi="Times New Roman" w:cs="Times New Roman"/>
+          <w:sz w:val="24"/>
+          <w:szCs w:val="24"/>
+        </w:rPr>
+        <w:t xml:space="preserve">. By this, authority can check which is happening all through the area. By setting up CC camera, it can bring fairness, security of work place. </w:t>
+      </w:r>
+    </w:p>
+    <w:p>
+      <w:pPr>
+        <w:jc w:val="both"/>
+        <w:rPr>
+          <w:rFonts w:ascii="Times New Roman" w:hAnsi="Times New Roman" w:cs="Times New Roman"/>
+          <w:sz w:val="24"/>
+          <w:szCs w:val="24"/>
+        </w:rPr>
+      </w:pPr>
+      <w:r>
+        <w:rPr>
+          <w:rFonts w:ascii="Times New Roman" w:hAnsi="Times New Roman" w:cs="Times New Roman"/>
+          <w:sz w:val="24"/>
+          <w:szCs w:val="24"/>
+        </w:rPr>
+        <w:t xml:space="preserve">We have made a weighted candidate evaluation matrix to show the effect of setting up CC camera and more guards. </w:t>
+      </w:r>
+    </w:p>
+    <w:p>
+      <w:pPr>
+        <w:jc w:val="both"/>
+        <w:rPr>
+          <w:rFonts w:ascii="Times New Roman" w:hAnsi="Times New Roman" w:cs="Times New Roman"/>
+          <w:sz w:val="24"/>
+          <w:szCs w:val="24"/>
+        </w:rPr>
+      </w:pPr>
+      <w:r>
+        <w:rPr>
+          <w:rFonts w:ascii="Times New Roman" w:hAnsi="Times New Roman" w:cs="Times New Roman"/>
+          <w:sz w:val="24"/>
+          <w:szCs w:val="24"/>
+        </w:rPr>
+        <w:t xml:space="preserve">In this matrix we have considered performance as security and efficiency and in cost section we have considered short term effect, long term effect and maintenance. We have given the weighting factor for security is 2, for efficiency is 5, for short term effect is 3, for long term effect we have given 4 and for maintenance we have given the weighting factor as 2. For increasing the security guard, the rating is 3,2,4,1 and 5 is for </w:t>
+      </w:r>
+      <w:r>
+        <w:rPr>
+          <w:rFonts w:ascii="Times New Roman" w:hAnsi="Times New Roman" w:cs="Times New Roman"/>
+          <w:sz w:val="24"/>
+          <w:szCs w:val="24"/>
+        </w:rPr>
+        <w:t>security, efficiency, short term effect, long term effect and maintenance</w:t>
+      </w:r>
+      <w:r>
+        <w:rPr>
+          <w:rFonts w:ascii="Times New Roman" w:hAnsi="Times New Roman" w:cs="Times New Roman"/>
+          <w:sz w:val="24"/>
+          <w:szCs w:val="24"/>
+        </w:rPr>
+        <w:t xml:space="preserve"> and for increasing cc camera we have given the rating 5,3,2,4 and 2 for </w:t>
+      </w:r>
+      <w:r>
+        <w:rPr>
+          <w:rFonts w:ascii="Times New Roman" w:hAnsi="Times New Roman" w:cs="Times New Roman"/>
+          <w:sz w:val="24"/>
+          <w:szCs w:val="24"/>
+        </w:rPr>
+        <w:t xml:space="preserve">security, </w:t>
+      </w:r>
+      <w:r>
+        <w:rPr>
+          <w:rFonts w:ascii="Times New Roman" w:hAnsi="Times New Roman" w:cs="Times New Roman"/>
+          <w:sz w:val="24"/>
+          <w:szCs w:val="24"/>
+        </w:rPr>
+        <w:lastRenderedPageBreak/>
+        <w:t>efficiency, short term effect, long term effect and maintenance</w:t>
+      </w:r>
+      <w:r>
+        <w:rPr>
+          <w:rFonts w:ascii="Times New Roman" w:hAnsi="Times New Roman" w:cs="Times New Roman"/>
+          <w:sz w:val="24"/>
+          <w:szCs w:val="24"/>
+        </w:rPr>
+        <w:t xml:space="preserve">. We have multiplied ratings and weighting factor to calculate scores. </w:t>
+      </w:r>
+    </w:p>
+    <w:p>
+      <w:pPr>
+        <w:jc w:val="both"/>
+        <w:rPr>
+          <w:rFonts w:ascii="Times New Roman" w:hAnsi="Times New Roman" w:cs="Times New Roman"/>
+          <w:sz w:val="24"/>
+          <w:szCs w:val="24"/>
+        </w:rPr>
+      </w:pPr>
+      <w:r>
+        <w:rPr>
+          <w:rFonts w:ascii="Times New Roman" w:hAnsi="Times New Roman" w:cs="Times New Roman"/>
+          <w:sz w:val="24"/>
+          <w:szCs w:val="24"/>
+        </w:rPr>
+        <w:t>Table 4.1 shows the</w:t>
+      </w:r>
+      <w:r>
+        <w:rPr>
+          <w:rFonts w:ascii="Times New Roman" w:hAnsi="Times New Roman" w:cs="Times New Roman"/>
+          <w:sz w:val="24"/>
+          <w:szCs w:val="24"/>
+        </w:rPr>
+        <w:t xml:space="preserve"> weighted candidate evaluation matrix</w:t>
+      </w:r>
+      <w:r>
+        <w:rPr>
+          <w:rFonts w:ascii="Times New Roman" w:hAnsi="Times New Roman" w:cs="Times New Roman"/>
+          <w:sz w:val="24"/>
+          <w:szCs w:val="24"/>
+        </w:rPr>
+        <w:t>.</w:t>
+      </w:r>
+    </w:p>
+    <w:p>
+      <w:pPr>
+        <w:jc w:val="both"/>
+        <w:rPr>
+          <w:rFonts w:ascii="Times New Roman" w:hAnsi="Times New Roman" w:cs="Times New Roman"/>
+          <w:sz w:val="24"/>
+          <w:szCs w:val="24"/>
+        </w:rPr>
+      </w:pPr>
+      <w:r>
+        <w:rPr>
+          <w:rFonts w:ascii="Times New Roman" w:hAnsi="Times New Roman" w:cs="Times New Roman"/>
+          <w:sz w:val="24"/>
+          <w:szCs w:val="24"/>
+        </w:rPr>
+        <w:t>Table 4.1:</w:t>
+      </w:r>
+    </w:p>
+    <w:tbl>
+      <w:tblPr>
+        <w:tblStyle w:val="TableGrid"/>
+        <w:tblW w:w="9141" w:type="dxa"/>
+        <w:tblInd w:w="58" w:type="dxa"/>
+        <w:tblCellMar>
+          <w:top w:w="7" w:type="dxa"/>
+          <w:left w:w="108" w:type="dxa"/>
+          <w:right w:w="103" w:type="dxa"/>
+        </w:tblCellMar>
+        <w:tblLook w:val="04A0" w:firstRow="1" w:lastRow="0" w:firstColumn="1" w:lastColumn="0" w:noHBand="0" w:noVBand="1"/>
+      </w:tblPr>
+      <w:tblGrid>
+        <w:gridCol w:w="2135"/>
+        <w:gridCol w:w="2137"/>
+        <w:gridCol w:w="2492"/>
+        <w:gridCol w:w="2377"/>
+      </w:tblGrid>
+      <w:tr>
+        <w:trPr>
+          <w:trHeight w:val="838"/>
+        </w:trPr>
+        <w:tc>
+          <w:tcPr>
+            <w:tcW w:w="2136" w:type="dxa"/>
+            <w:tcBorders>
+              <w:top w:val="single" w:sz="4" w:space="0" w:color="000000"/>
+              <w:left w:val="single" w:sz="4" w:space="0" w:color="000000"/>
+              <w:bottom w:val="single" w:sz="4" w:space="0" w:color="000000"/>
+              <w:right w:val="single" w:sz="4" w:space="0" w:color="000000"/>
+            </w:tcBorders>
+          </w:tcPr>
+          <w:p>
+            <w:pPr>
+              <w:rPr>
+                <w:rFonts w:ascii="Times New Roman" w:eastAsia="Times New Roman" w:hAnsi="Times New Roman" w:cs="Times New Roman"/>
+                <w:color w:val="000000"/>
+                <w:sz w:val="24"/>
+              </w:rPr>
+            </w:pPr>
+            <w:r>
+              <w:rPr>
+                <w:rFonts w:ascii="Times New Roman" w:eastAsia="Times New Roman" w:hAnsi="Times New Roman" w:cs="Times New Roman"/>
+                <w:color w:val="000000"/>
+                <w:sz w:val="24"/>
+              </w:rPr>
+              <w:t xml:space="preserve">Evaluation Criteria </w:t>
+            </w:r>
+          </w:p>
+        </w:tc>
+        <w:tc>
+          <w:tcPr>
+            <w:tcW w:w="2137" w:type="dxa"/>
+            <w:tcBorders>
+              <w:top w:val="single" w:sz="4" w:space="0" w:color="000000"/>
+              <w:left w:val="single" w:sz="4" w:space="0" w:color="000000"/>
+              <w:bottom w:val="single" w:sz="4" w:space="0" w:color="000000"/>
+              <w:right w:val="single" w:sz="4" w:space="0" w:color="000000"/>
+            </w:tcBorders>
+          </w:tcPr>
+          <w:p>
+            <w:pPr>
+              <w:ind w:right="11"/>
+              <w:jc w:val="center"/>
+              <w:rPr>
+                <w:rFonts w:ascii="Times New Roman" w:eastAsia="Times New Roman" w:hAnsi="Times New Roman" w:cs="Times New Roman"/>
+                <w:color w:val="000000"/>
+                <w:sz w:val="24"/>
+              </w:rPr>
+            </w:pPr>
+            <w:r>
+              <w:rPr>
+                <w:rFonts w:ascii="Times New Roman" w:eastAsia="Times New Roman" w:hAnsi="Times New Roman" w:cs="Times New Roman"/>
+                <w:color w:val="000000"/>
+                <w:sz w:val="24"/>
+              </w:rPr>
+              <w:t xml:space="preserve">Weighting Factor </w:t>
+            </w:r>
+          </w:p>
+        </w:tc>
+        <w:tc>
+          <w:tcPr>
+            <w:tcW w:w="2492" w:type="dxa"/>
+            <w:tcBorders>
+              <w:top w:val="single" w:sz="4" w:space="0" w:color="000000"/>
+              <w:left w:val="single" w:sz="4" w:space="0" w:color="000000"/>
+              <w:bottom w:val="single" w:sz="4" w:space="0" w:color="000000"/>
+              <w:right w:val="single" w:sz="4" w:space="0" w:color="000000"/>
+            </w:tcBorders>
+          </w:tcPr>
+          <w:p>
+            <w:pPr>
+              <w:spacing w:line="238" w:lineRule="auto"/>
+              <w:jc w:val="center"/>
+              <w:rPr>
+                <w:rFonts w:ascii="Times New Roman" w:eastAsia="Times New Roman" w:hAnsi="Times New Roman" w:cs="Times New Roman"/>
+                <w:color w:val="000000"/>
+                <w:sz w:val="24"/>
+              </w:rPr>
+            </w:pPr>
+            <w:r>
+              <w:rPr>
+                <w:rFonts w:ascii="Times New Roman" w:eastAsia="Times New Roman" w:hAnsi="Times New Roman" w:cs="Times New Roman"/>
+                <w:color w:val="000000"/>
+                <w:sz w:val="24"/>
+              </w:rPr>
+              <w:t xml:space="preserve">By increasing </w:t>
+            </w:r>
+            <w:r>
+              <w:rPr>
+                <w:rFonts w:ascii="Times New Roman" w:eastAsia="Times New Roman" w:hAnsi="Times New Roman" w:cs="Times New Roman"/>
+                <w:color w:val="000000"/>
+                <w:sz w:val="24"/>
+              </w:rPr>
+              <w:t>Security Guards</w:t>
+            </w:r>
+            <w:r>
+              <w:rPr>
+                <w:rFonts w:ascii="Times New Roman" w:eastAsia="Times New Roman" w:hAnsi="Times New Roman" w:cs="Times New Roman"/>
+                <w:color w:val="000000"/>
+                <w:sz w:val="24"/>
+              </w:rPr>
+              <w:t xml:space="preserve"> </w:t>
+            </w:r>
+          </w:p>
+          <w:p>
+            <w:pPr>
+              <w:rPr>
+                <w:rFonts w:ascii="Times New Roman" w:eastAsia="Times New Roman" w:hAnsi="Times New Roman" w:cs="Times New Roman"/>
+                <w:color w:val="000000"/>
+                <w:sz w:val="24"/>
+              </w:rPr>
+            </w:pPr>
+            <w:r>
+              <w:rPr>
+                <w:rFonts w:ascii="Times New Roman" w:eastAsia="Times New Roman" w:hAnsi="Times New Roman" w:cs="Times New Roman"/>
+                <w:color w:val="000000"/>
+                <w:sz w:val="24"/>
+              </w:rPr>
+              <w:t xml:space="preserve">Rating              Score </w:t>
+            </w:r>
+          </w:p>
+        </w:tc>
+        <w:tc>
+          <w:tcPr>
+            <w:tcW w:w="2377" w:type="dxa"/>
+            <w:tcBorders>
+              <w:top w:val="single" w:sz="4" w:space="0" w:color="000000"/>
+              <w:left w:val="single" w:sz="4" w:space="0" w:color="000000"/>
+              <w:bottom w:val="single" w:sz="4" w:space="0" w:color="000000"/>
+              <w:right w:val="single" w:sz="4" w:space="0" w:color="000000"/>
+            </w:tcBorders>
+          </w:tcPr>
+          <w:p>
+            <w:pPr>
+              <w:ind w:right="10"/>
+              <w:jc w:val="center"/>
+              <w:rPr>
+                <w:rFonts w:ascii="Times New Roman" w:eastAsia="Times New Roman" w:hAnsi="Times New Roman" w:cs="Times New Roman"/>
+                <w:color w:val="000000"/>
+                <w:sz w:val="24"/>
+              </w:rPr>
+            </w:pPr>
+            <w:r>
+              <w:rPr>
+                <w:rFonts w:ascii="Times New Roman" w:eastAsia="Times New Roman" w:hAnsi="Times New Roman" w:cs="Times New Roman"/>
+                <w:color w:val="000000"/>
+                <w:sz w:val="24"/>
+              </w:rPr>
+              <w:t xml:space="preserve">By </w:t>
+            </w:r>
+            <w:r>
+              <w:rPr>
+                <w:rFonts w:ascii="Times New Roman" w:eastAsia="Times New Roman" w:hAnsi="Times New Roman" w:cs="Times New Roman"/>
+                <w:color w:val="000000"/>
+                <w:sz w:val="24"/>
+              </w:rPr>
+              <w:t xml:space="preserve">increasing </w:t>
+            </w:r>
+            <w:r>
+              <w:rPr>
+                <w:rFonts w:ascii="Times New Roman" w:eastAsia="Times New Roman" w:hAnsi="Times New Roman" w:cs="Times New Roman"/>
+                <w:color w:val="000000"/>
+                <w:sz w:val="24"/>
+              </w:rPr>
+              <w:t xml:space="preserve">CC camera </w:t>
+            </w:r>
+          </w:p>
+          <w:p>
+            <w:pPr>
+              <w:rPr>
+                <w:rFonts w:ascii="Times New Roman" w:eastAsia="Times New Roman" w:hAnsi="Times New Roman" w:cs="Times New Roman"/>
+                <w:color w:val="000000"/>
+                <w:sz w:val="24"/>
+              </w:rPr>
+            </w:pPr>
+            <w:r>
+              <w:rPr>
+                <w:rFonts w:ascii="Times New Roman" w:eastAsia="Times New Roman" w:hAnsi="Times New Roman" w:cs="Times New Roman"/>
+                <w:color w:val="000000"/>
+                <w:sz w:val="24"/>
+              </w:rPr>
+              <w:t xml:space="preserve">Rating              Score </w:t>
+            </w:r>
+          </w:p>
+        </w:tc>
+      </w:tr>
+      <w:tr>
+        <w:trPr>
+          <w:trHeight w:val="2278"/>
+        </w:trPr>
+        <w:tc>
+          <w:tcPr>
+            <w:tcW w:w="2136" w:type="dxa"/>
+            <w:tcBorders>
+              <w:top w:val="single" w:sz="4" w:space="0" w:color="000000"/>
+              <w:left w:val="single" w:sz="4" w:space="0" w:color="000000"/>
+              <w:bottom w:val="single" w:sz="4" w:space="0" w:color="000000"/>
+              <w:right w:val="single" w:sz="4" w:space="0" w:color="000000"/>
+            </w:tcBorders>
+          </w:tcPr>
+          <w:p>
+            <w:pPr>
+              <w:rPr>
+                <w:rFonts w:ascii="Times New Roman" w:eastAsia="Times New Roman" w:hAnsi="Times New Roman" w:cs="Times New Roman"/>
+                <w:color w:val="000000"/>
+                <w:sz w:val="24"/>
+              </w:rPr>
+            </w:pPr>
+            <w:r>
+              <w:rPr>
+                <w:rFonts w:ascii="Times New Roman" w:eastAsia="Times New Roman" w:hAnsi="Times New Roman" w:cs="Times New Roman"/>
+                <w:color w:val="000000"/>
+                <w:sz w:val="24"/>
+              </w:rPr>
+              <w:t xml:space="preserve">Performance </w:t>
+            </w:r>
+          </w:p>
+          <w:p>
+            <w:pPr>
+              <w:spacing w:line="238" w:lineRule="auto"/>
+              <w:ind w:right="272"/>
+              <w:rPr>
+                <w:rFonts w:ascii="Times New Roman" w:eastAsia="Times New Roman" w:hAnsi="Times New Roman" w:cs="Times New Roman"/>
+                <w:color w:val="000000"/>
+                <w:sz w:val="24"/>
+              </w:rPr>
+            </w:pPr>
+            <w:r>
+              <w:rPr>
+                <w:rFonts w:ascii="Times New Roman" w:eastAsia="Times New Roman" w:hAnsi="Times New Roman" w:cs="Times New Roman"/>
+                <w:color w:val="000000"/>
+                <w:sz w:val="24"/>
+              </w:rPr>
+              <w:t>Security</w:t>
+            </w:r>
+          </w:p>
+          <w:p>
+            <w:pPr>
+              <w:rPr>
+                <w:rFonts w:ascii="Times New Roman" w:eastAsia="Times New Roman" w:hAnsi="Times New Roman" w:cs="Times New Roman"/>
+                <w:color w:val="000000"/>
+                <w:sz w:val="24"/>
+              </w:rPr>
+            </w:pPr>
+            <w:r>
+              <w:rPr>
+                <w:rFonts w:ascii="Times New Roman" w:eastAsia="Times New Roman" w:hAnsi="Times New Roman" w:cs="Times New Roman"/>
+                <w:color w:val="000000"/>
+                <w:sz w:val="24"/>
+              </w:rPr>
+              <w:t>Efficiency</w:t>
+            </w:r>
+          </w:p>
+          <w:p>
+            <w:pPr>
+              <w:rPr>
+                <w:rFonts w:ascii="Times New Roman" w:eastAsia="Times New Roman" w:hAnsi="Times New Roman" w:cs="Times New Roman"/>
+                <w:color w:val="000000"/>
+                <w:sz w:val="24"/>
+              </w:rPr>
+            </w:pPr>
+            <w:r>
+              <w:rPr>
+                <w:rFonts w:ascii="Times New Roman" w:eastAsia="Times New Roman" w:hAnsi="Times New Roman" w:cs="Times New Roman"/>
+                <w:color w:val="000000"/>
+                <w:sz w:val="24"/>
+              </w:rPr>
+              <w:t xml:space="preserve"> </w:t>
+            </w:r>
+          </w:p>
+          <w:p>
+            <w:pPr>
+              <w:rPr>
+                <w:rFonts w:ascii="Times New Roman" w:eastAsia="Times New Roman" w:hAnsi="Times New Roman" w:cs="Times New Roman"/>
+                <w:color w:val="000000"/>
+                <w:sz w:val="24"/>
+              </w:rPr>
+            </w:pPr>
+            <w:r>
+              <w:rPr>
+                <w:rFonts w:ascii="Times New Roman" w:eastAsia="Times New Roman" w:hAnsi="Times New Roman" w:cs="Times New Roman"/>
+                <w:color w:val="000000"/>
+                <w:sz w:val="24"/>
+              </w:rPr>
+              <w:t xml:space="preserve">Cost </w:t>
+            </w:r>
+          </w:p>
+          <w:p>
+            <w:pPr>
+              <w:rPr>
+                <w:rFonts w:ascii="Times New Roman" w:eastAsia="Times New Roman" w:hAnsi="Times New Roman" w:cs="Times New Roman"/>
+                <w:color w:val="000000"/>
+                <w:sz w:val="24"/>
+              </w:rPr>
+            </w:pPr>
+            <w:r>
+              <w:rPr>
+                <w:rFonts w:ascii="Times New Roman" w:eastAsia="Times New Roman" w:hAnsi="Times New Roman" w:cs="Times New Roman"/>
+                <w:color w:val="000000"/>
+                <w:sz w:val="24"/>
+              </w:rPr>
+              <w:t xml:space="preserve">Short term effect  </w:t>
+            </w:r>
+          </w:p>
+          <w:p>
+            <w:pPr>
+              <w:rPr>
+                <w:rFonts w:ascii="Times New Roman" w:eastAsia="Times New Roman" w:hAnsi="Times New Roman" w:cs="Times New Roman"/>
+                <w:color w:val="000000"/>
+                <w:sz w:val="24"/>
+              </w:rPr>
+            </w:pPr>
+            <w:r>
+              <w:rPr>
+                <w:rFonts w:ascii="Times New Roman" w:eastAsia="Times New Roman" w:hAnsi="Times New Roman" w:cs="Times New Roman"/>
+                <w:color w:val="000000"/>
+                <w:sz w:val="24"/>
+              </w:rPr>
+              <w:t xml:space="preserve">Long term effect </w:t>
+            </w:r>
+          </w:p>
+          <w:p>
+            <w:pPr>
+              <w:rPr>
+                <w:rFonts w:ascii="Times New Roman" w:eastAsia="Times New Roman" w:hAnsi="Times New Roman" w:cs="Times New Roman"/>
+                <w:color w:val="000000"/>
+                <w:sz w:val="24"/>
+              </w:rPr>
+            </w:pPr>
+            <w:r>
+              <w:rPr>
+                <w:rFonts w:ascii="Times New Roman" w:eastAsia="Times New Roman" w:hAnsi="Times New Roman" w:cs="Times New Roman"/>
+                <w:color w:val="000000"/>
+                <w:sz w:val="24"/>
+              </w:rPr>
+              <w:t xml:space="preserve">Maintenance </w:t>
+            </w:r>
+          </w:p>
+        </w:tc>
+        <w:tc>
+          <w:tcPr>
+            <w:tcW w:w="2137" w:type="dxa"/>
+            <w:tcBorders>
+              <w:top w:val="single" w:sz="4" w:space="0" w:color="000000"/>
+              <w:left w:val="single" w:sz="4" w:space="0" w:color="000000"/>
+              <w:bottom w:val="single" w:sz="4" w:space="0" w:color="000000"/>
+              <w:right w:val="single" w:sz="4" w:space="0" w:color="000000"/>
+            </w:tcBorders>
+          </w:tcPr>
+          <w:p>
+            <w:pPr>
+              <w:rPr>
+                <w:rFonts w:ascii="Times New Roman" w:eastAsia="Times New Roman" w:hAnsi="Times New Roman" w:cs="Times New Roman"/>
+                <w:color w:val="000000"/>
+                <w:sz w:val="24"/>
+              </w:rPr>
+            </w:pPr>
+            <w:r>
+              <w:rPr>
+                <w:rFonts w:ascii="Times New Roman" w:eastAsia="Times New Roman" w:hAnsi="Times New Roman" w:cs="Times New Roman"/>
+                <w:color w:val="000000"/>
+                <w:sz w:val="24"/>
+              </w:rPr>
+              <w:t xml:space="preserve"> </w:t>
+            </w:r>
+          </w:p>
+          <w:p>
+            <w:pPr>
+              <w:ind w:right="4"/>
+              <w:jc w:val="center"/>
+              <w:rPr>
+                <w:rFonts w:ascii="Times New Roman" w:eastAsia="Times New Roman" w:hAnsi="Times New Roman" w:cs="Times New Roman"/>
+                <w:color w:val="000000"/>
+                <w:sz w:val="24"/>
+              </w:rPr>
+            </w:pPr>
+            <w:r>
+              <w:rPr>
+                <w:rFonts w:ascii="Times New Roman" w:eastAsia="Times New Roman" w:hAnsi="Times New Roman" w:cs="Times New Roman"/>
+                <w:color w:val="000000"/>
+                <w:sz w:val="24"/>
+              </w:rPr>
+              <w:t xml:space="preserve">5 </w:t>
+            </w:r>
+          </w:p>
+          <w:p>
+            <w:pPr>
+              <w:ind w:right="4"/>
+              <w:jc w:val="center"/>
+              <w:rPr>
+                <w:rFonts w:ascii="Times New Roman" w:eastAsia="Times New Roman" w:hAnsi="Times New Roman" w:cs="Times New Roman"/>
+                <w:color w:val="000000"/>
+                <w:sz w:val="24"/>
+              </w:rPr>
+            </w:pPr>
+            <w:r>
+              <w:rPr>
+                <w:rFonts w:ascii="Times New Roman" w:eastAsia="Times New Roman" w:hAnsi="Times New Roman" w:cs="Times New Roman"/>
+                <w:color w:val="000000"/>
+                <w:sz w:val="24"/>
+              </w:rPr>
+              <w:t xml:space="preserve">5 </w:t>
+            </w:r>
+          </w:p>
+          <w:p>
+            <w:pPr>
+              <w:ind w:left="56"/>
+              <w:jc w:val="center"/>
+              <w:rPr>
+                <w:rFonts w:ascii="Times New Roman" w:eastAsia="Times New Roman" w:hAnsi="Times New Roman" w:cs="Times New Roman"/>
+                <w:color w:val="000000"/>
+                <w:sz w:val="24"/>
+              </w:rPr>
+            </w:pPr>
+            <w:r>
+              <w:rPr>
+                <w:rFonts w:ascii="Times New Roman" w:eastAsia="Times New Roman" w:hAnsi="Times New Roman" w:cs="Times New Roman"/>
+                <w:color w:val="000000"/>
+                <w:sz w:val="24"/>
+              </w:rPr>
+              <w:t xml:space="preserve"> </w:t>
+            </w:r>
+          </w:p>
+          <w:p>
+            <w:pPr>
+              <w:ind w:left="56"/>
+              <w:jc w:val="center"/>
+              <w:rPr>
+                <w:rFonts w:ascii="Times New Roman" w:eastAsia="Times New Roman" w:hAnsi="Times New Roman" w:cs="Times New Roman"/>
+                <w:color w:val="000000"/>
+                <w:sz w:val="24"/>
+              </w:rPr>
+            </w:pPr>
+            <w:r>
+              <w:rPr>
+                <w:rFonts w:ascii="Times New Roman" w:eastAsia="Times New Roman" w:hAnsi="Times New Roman" w:cs="Times New Roman"/>
+                <w:color w:val="000000"/>
+                <w:sz w:val="24"/>
+              </w:rPr>
+              <w:t xml:space="preserve"> </w:t>
+            </w:r>
+          </w:p>
+          <w:p>
+            <w:pPr>
+              <w:ind w:right="4"/>
+              <w:jc w:val="center"/>
+              <w:rPr>
+                <w:rFonts w:ascii="Times New Roman" w:eastAsia="Times New Roman" w:hAnsi="Times New Roman" w:cs="Times New Roman"/>
+                <w:color w:val="000000"/>
+                <w:sz w:val="24"/>
+              </w:rPr>
+            </w:pPr>
+            <w:r>
+              <w:rPr>
+                <w:rFonts w:ascii="Times New Roman" w:eastAsia="Times New Roman" w:hAnsi="Times New Roman" w:cs="Times New Roman"/>
+                <w:color w:val="000000"/>
+                <w:sz w:val="24"/>
+              </w:rPr>
+              <w:t xml:space="preserve">3 </w:t>
+            </w:r>
+          </w:p>
+          <w:p>
+            <w:pPr>
+              <w:ind w:right="4"/>
+              <w:jc w:val="center"/>
+              <w:rPr>
+                <w:rFonts w:ascii="Times New Roman" w:eastAsia="Times New Roman" w:hAnsi="Times New Roman" w:cs="Times New Roman"/>
+                <w:color w:val="000000"/>
+                <w:sz w:val="24"/>
+              </w:rPr>
+            </w:pPr>
+            <w:r>
+              <w:rPr>
+                <w:rFonts w:ascii="Times New Roman" w:eastAsia="Times New Roman" w:hAnsi="Times New Roman" w:cs="Times New Roman"/>
+                <w:color w:val="000000"/>
+                <w:sz w:val="24"/>
+              </w:rPr>
+              <w:t xml:space="preserve">4 </w:t>
+            </w:r>
+          </w:p>
+          <w:p>
+            <w:pPr>
+              <w:ind w:right="4"/>
+              <w:jc w:val="center"/>
+              <w:rPr>
+                <w:rFonts w:ascii="Times New Roman" w:eastAsia="Times New Roman" w:hAnsi="Times New Roman" w:cs="Times New Roman"/>
+                <w:color w:val="000000"/>
+                <w:sz w:val="24"/>
+              </w:rPr>
+            </w:pPr>
+            <w:r>
+              <w:rPr>
+                <w:rFonts w:ascii="Times New Roman" w:eastAsia="Times New Roman" w:hAnsi="Times New Roman" w:cs="Times New Roman"/>
+                <w:color w:val="000000"/>
+                <w:sz w:val="24"/>
+              </w:rPr>
+              <w:t xml:space="preserve">2 </w:t>
+            </w:r>
+          </w:p>
+        </w:tc>
+        <w:tc>
+          <w:tcPr>
+            <w:tcW w:w="2492" w:type="dxa"/>
+            <w:tcBorders>
+              <w:top w:val="single" w:sz="4" w:space="0" w:color="000000"/>
+              <w:left w:val="single" w:sz="4" w:space="0" w:color="000000"/>
+              <w:bottom w:val="single" w:sz="4" w:space="0" w:color="000000"/>
+              <w:right w:val="single" w:sz="4" w:space="0" w:color="000000"/>
+            </w:tcBorders>
+          </w:tcPr>
+          <w:p>
+            <w:pPr>
+              <w:rPr>
+                <w:rFonts w:ascii="Times New Roman" w:eastAsia="Times New Roman" w:hAnsi="Times New Roman" w:cs="Times New Roman"/>
+                <w:color w:val="000000"/>
+                <w:sz w:val="24"/>
+              </w:rPr>
+            </w:pPr>
+            <w:r>
+              <w:rPr>
+                <w:rFonts w:ascii="Times New Roman" w:eastAsia="Times New Roman" w:hAnsi="Times New Roman" w:cs="Times New Roman"/>
+                <w:color w:val="000000"/>
+                <w:sz w:val="24"/>
+              </w:rPr>
+              <w:t xml:space="preserve"> </w:t>
+            </w:r>
+          </w:p>
+          <w:p>
+            <w:pPr>
+              <w:jc w:val="center"/>
+              <w:rPr>
+                <w:rFonts w:ascii="Times New Roman" w:eastAsia="Times New Roman" w:hAnsi="Times New Roman" w:cs="Times New Roman"/>
+                <w:color w:val="000000"/>
+                <w:sz w:val="24"/>
+              </w:rPr>
+            </w:pPr>
+            <w:r>
+              <w:rPr>
+                <w:rFonts w:ascii="Times New Roman" w:eastAsia="Times New Roman" w:hAnsi="Times New Roman" w:cs="Times New Roman"/>
+                <w:color w:val="000000"/>
+                <w:sz w:val="24"/>
+              </w:rPr>
+              <w:t xml:space="preserve">3     </w:t>
+            </w:r>
+            <w:r>
+              <w:rPr>
+                <w:rFonts w:ascii="Times New Roman" w:eastAsia="Times New Roman" w:hAnsi="Times New Roman" w:cs="Times New Roman"/>
+                <w:color w:val="000000"/>
+                <w:sz w:val="24"/>
+              </w:rPr>
+              <w:t xml:space="preserve"> </w:t>
+            </w:r>
+            <w:r>
+              <w:rPr>
+                <w:rFonts w:ascii="Times New Roman" w:eastAsia="Times New Roman" w:hAnsi="Times New Roman" w:cs="Times New Roman"/>
+                <w:color w:val="000000"/>
+                <w:sz w:val="24"/>
+              </w:rPr>
+              <w:t xml:space="preserve">                  15</w:t>
+            </w:r>
+          </w:p>
+          <w:p>
+            <w:pPr>
+              <w:rPr>
+                <w:rFonts w:ascii="Times New Roman" w:eastAsia="Times New Roman" w:hAnsi="Times New Roman" w:cs="Times New Roman"/>
+                <w:color w:val="000000"/>
+                <w:sz w:val="24"/>
+              </w:rPr>
+            </w:pPr>
+            <w:r>
+              <w:rPr>
+                <w:rFonts w:ascii="Times New Roman" w:eastAsia="Times New Roman" w:hAnsi="Times New Roman" w:cs="Times New Roman"/>
+                <w:color w:val="000000"/>
+                <w:sz w:val="24"/>
+              </w:rPr>
+              <w:t xml:space="preserve">    2                        </w:t>
+            </w:r>
+            <w:r>
+              <w:rPr>
+                <w:rFonts w:ascii="Times New Roman" w:eastAsia="Times New Roman" w:hAnsi="Times New Roman" w:cs="Times New Roman"/>
+                <w:color w:val="000000"/>
+                <w:sz w:val="24"/>
+              </w:rPr>
+              <w:t>1</w:t>
+            </w:r>
+            <w:r>
+              <w:rPr>
+                <w:rFonts w:ascii="Times New Roman" w:eastAsia="Times New Roman" w:hAnsi="Times New Roman" w:cs="Times New Roman"/>
+                <w:color w:val="000000"/>
+                <w:sz w:val="24"/>
+              </w:rPr>
+              <w:t>0</w:t>
+            </w:r>
+          </w:p>
+          <w:p>
+            <w:pPr>
+              <w:spacing w:line="249" w:lineRule="auto"/>
+              <w:ind w:right="3"/>
+              <w:rPr>
+                <w:rFonts w:ascii="Times New Roman" w:eastAsia="Times New Roman" w:hAnsi="Times New Roman" w:cs="Times New Roman"/>
+                <w:color w:val="000000"/>
+                <w:sz w:val="24"/>
+              </w:rPr>
+            </w:pPr>
+          </w:p>
+          <w:p>
+            <w:pPr>
+              <w:jc w:val="center"/>
+              <w:rPr>
+                <w:rFonts w:ascii="Times New Roman" w:eastAsia="Times New Roman" w:hAnsi="Times New Roman" w:cs="Times New Roman"/>
+                <w:color w:val="000000"/>
+                <w:sz w:val="24"/>
+              </w:rPr>
+            </w:pPr>
+          </w:p>
+          <w:p>
+            <w:pPr>
+              <w:jc w:val="center"/>
+              <w:rPr>
+                <w:rFonts w:ascii="Times New Roman" w:eastAsia="Times New Roman" w:hAnsi="Times New Roman" w:cs="Times New Roman"/>
+                <w:color w:val="000000"/>
+                <w:sz w:val="24"/>
+              </w:rPr>
+            </w:pPr>
+            <w:r>
+              <w:rPr>
+                <w:rFonts w:ascii="Times New Roman" w:eastAsia="Times New Roman" w:hAnsi="Times New Roman" w:cs="Times New Roman"/>
+                <w:color w:val="000000"/>
+                <w:sz w:val="24"/>
+              </w:rPr>
+              <w:t>4                       12</w:t>
+            </w:r>
+          </w:p>
+          <w:p>
+            <w:pPr>
+              <w:rPr>
+                <w:rFonts w:ascii="Times New Roman" w:eastAsia="Times New Roman" w:hAnsi="Times New Roman" w:cs="Times New Roman"/>
+                <w:color w:val="000000"/>
+                <w:sz w:val="24"/>
+              </w:rPr>
+            </w:pPr>
+            <w:r>
+              <w:rPr>
+                <w:rFonts w:ascii="Times New Roman" w:eastAsia="Times New Roman" w:hAnsi="Times New Roman" w:cs="Times New Roman"/>
+                <w:color w:val="000000"/>
+                <w:sz w:val="24"/>
+              </w:rPr>
+              <w:t xml:space="preserve">    1</w:t>
+            </w:r>
+            <w:r>
+              <w:rPr>
+                <w:rFonts w:ascii="Times New Roman" w:eastAsia="Times New Roman" w:hAnsi="Times New Roman" w:cs="Times New Roman"/>
+                <w:color w:val="000000"/>
+                <w:sz w:val="24"/>
+              </w:rPr>
+              <w:t xml:space="preserve">    </w:t>
+            </w:r>
+            <w:r>
+              <w:rPr>
+                <w:rFonts w:ascii="Times New Roman" w:eastAsia="Times New Roman" w:hAnsi="Times New Roman" w:cs="Times New Roman"/>
+                <w:color w:val="000000"/>
+                <w:sz w:val="24"/>
+              </w:rPr>
+              <w:t xml:space="preserve">                     4</w:t>
+            </w:r>
+            <w:r>
+              <w:rPr>
+                <w:rFonts w:ascii="Times New Roman" w:eastAsia="Times New Roman" w:hAnsi="Times New Roman" w:cs="Times New Roman"/>
+                <w:color w:val="000000"/>
+                <w:sz w:val="24"/>
+              </w:rPr>
+              <w:t xml:space="preserve">                     </w:t>
+            </w:r>
+          </w:p>
+          <w:p>
+            <w:pPr>
+              <w:jc w:val="center"/>
+              <w:rPr>
+                <w:rFonts w:ascii="Times New Roman" w:eastAsia="Times New Roman" w:hAnsi="Times New Roman" w:cs="Times New Roman"/>
+                <w:color w:val="000000"/>
+                <w:sz w:val="24"/>
+              </w:rPr>
+            </w:pPr>
+            <w:r>
+              <w:rPr>
+                <w:rFonts w:ascii="Times New Roman" w:eastAsia="Times New Roman" w:hAnsi="Times New Roman" w:cs="Times New Roman"/>
+                <w:color w:val="000000"/>
+                <w:sz w:val="24"/>
+              </w:rPr>
+              <w:t>5                       10</w:t>
+            </w:r>
+          </w:p>
+        </w:tc>
+        <w:tc>
+          <w:tcPr>
+            <w:tcW w:w="2377" w:type="dxa"/>
+            <w:tcBorders>
+              <w:top w:val="single" w:sz="4" w:space="0" w:color="000000"/>
+              <w:left w:val="single" w:sz="4" w:space="0" w:color="000000"/>
+              <w:bottom w:val="single" w:sz="4" w:space="0" w:color="000000"/>
+              <w:right w:val="single" w:sz="4" w:space="0" w:color="000000"/>
+            </w:tcBorders>
+          </w:tcPr>
+          <w:p>
+            <w:pPr>
+              <w:rPr>
+                <w:rFonts w:ascii="Times New Roman" w:eastAsia="Times New Roman" w:hAnsi="Times New Roman" w:cs="Times New Roman"/>
+                <w:color w:val="000000"/>
+                <w:sz w:val="24"/>
+              </w:rPr>
+            </w:pPr>
+            <w:r>
+              <w:rPr>
+                <w:rFonts w:ascii="Times New Roman" w:eastAsia="Times New Roman" w:hAnsi="Times New Roman" w:cs="Times New Roman"/>
+                <w:color w:val="000000"/>
+                <w:sz w:val="24"/>
+              </w:rPr>
+              <w:t xml:space="preserve"> </w:t>
+            </w:r>
+          </w:p>
+          <w:p>
+            <w:pPr>
+              <w:rPr>
+                <w:rFonts w:ascii="Times New Roman" w:eastAsia="Times New Roman" w:hAnsi="Times New Roman" w:cs="Times New Roman"/>
+                <w:color w:val="000000"/>
+                <w:sz w:val="24"/>
+              </w:rPr>
+            </w:pPr>
+            <w:r>
+              <w:rPr>
+                <w:rFonts w:ascii="Times New Roman" w:eastAsia="Times New Roman" w:hAnsi="Times New Roman" w:cs="Times New Roman"/>
+                <w:color w:val="000000"/>
+                <w:sz w:val="24"/>
+              </w:rPr>
+              <w:t xml:space="preserve">   5                      25 </w:t>
+            </w:r>
+          </w:p>
+          <w:p>
+            <w:pPr>
+              <w:rPr>
+                <w:rFonts w:ascii="Times New Roman" w:eastAsia="Times New Roman" w:hAnsi="Times New Roman" w:cs="Times New Roman"/>
+                <w:color w:val="000000"/>
+                <w:sz w:val="24"/>
+              </w:rPr>
+            </w:pPr>
+            <w:r>
+              <w:rPr>
+                <w:rFonts w:ascii="Times New Roman" w:eastAsia="Times New Roman" w:hAnsi="Times New Roman" w:cs="Times New Roman"/>
+                <w:color w:val="000000"/>
+                <w:sz w:val="24"/>
+              </w:rPr>
+              <w:t xml:space="preserve">   </w:t>
+            </w:r>
+            <w:r>
+              <w:rPr>
+                <w:rFonts w:ascii="Times New Roman" w:eastAsia="Times New Roman" w:hAnsi="Times New Roman" w:cs="Times New Roman"/>
+                <w:color w:val="000000"/>
+                <w:sz w:val="24"/>
+              </w:rPr>
+              <w:t>3</w:t>
+            </w:r>
+            <w:r>
+              <w:rPr>
+                <w:rFonts w:ascii="Times New Roman" w:eastAsia="Times New Roman" w:hAnsi="Times New Roman" w:cs="Times New Roman"/>
+                <w:color w:val="000000"/>
+                <w:sz w:val="24"/>
+              </w:rPr>
+              <w:t xml:space="preserve">                      </w:t>
+            </w:r>
+            <w:r>
+              <w:rPr>
+                <w:rFonts w:ascii="Times New Roman" w:eastAsia="Times New Roman" w:hAnsi="Times New Roman" w:cs="Times New Roman"/>
+                <w:color w:val="000000"/>
+                <w:sz w:val="24"/>
+              </w:rPr>
+              <w:t>15</w:t>
+            </w:r>
+          </w:p>
+          <w:p>
+            <w:pPr>
+              <w:rPr>
+                <w:rFonts w:ascii="Times New Roman" w:eastAsia="Times New Roman" w:hAnsi="Times New Roman" w:cs="Times New Roman"/>
+                <w:color w:val="000000"/>
+                <w:sz w:val="24"/>
+              </w:rPr>
+            </w:pPr>
+          </w:p>
+          <w:p>
+            <w:pPr>
+              <w:rPr>
+                <w:rFonts w:ascii="Times New Roman" w:eastAsia="Times New Roman" w:hAnsi="Times New Roman" w:cs="Times New Roman"/>
+                <w:color w:val="000000"/>
+                <w:sz w:val="24"/>
+              </w:rPr>
+            </w:pPr>
+          </w:p>
+          <w:p>
+            <w:pPr>
+              <w:rPr>
+                <w:rFonts w:ascii="Times New Roman" w:eastAsia="Times New Roman" w:hAnsi="Times New Roman" w:cs="Times New Roman"/>
+                <w:color w:val="000000"/>
+                <w:sz w:val="24"/>
+              </w:rPr>
+            </w:pPr>
+            <w:r>
+              <w:rPr>
+                <w:rFonts w:ascii="Times New Roman" w:eastAsia="Times New Roman" w:hAnsi="Times New Roman" w:cs="Times New Roman"/>
+                <w:color w:val="000000"/>
+                <w:sz w:val="24"/>
+              </w:rPr>
+              <w:t xml:space="preserve">   2                        6 </w:t>
+            </w:r>
+          </w:p>
+          <w:p>
+            <w:pPr>
+              <w:rPr>
+                <w:rFonts w:ascii="Times New Roman" w:eastAsia="Times New Roman" w:hAnsi="Times New Roman" w:cs="Times New Roman"/>
+                <w:color w:val="000000"/>
+                <w:sz w:val="24"/>
+              </w:rPr>
+            </w:pPr>
+            <w:r>
+              <w:rPr>
+                <w:rFonts w:ascii="Times New Roman" w:eastAsia="Times New Roman" w:hAnsi="Times New Roman" w:cs="Times New Roman"/>
+                <w:color w:val="000000"/>
+                <w:sz w:val="24"/>
+              </w:rPr>
+              <w:t xml:space="preserve">   4                      16 </w:t>
+            </w:r>
+          </w:p>
+          <w:p>
+            <w:pPr>
+              <w:rPr>
+                <w:rFonts w:ascii="Times New Roman" w:eastAsia="Times New Roman" w:hAnsi="Times New Roman" w:cs="Times New Roman"/>
+                <w:color w:val="000000"/>
+                <w:sz w:val="24"/>
+              </w:rPr>
+            </w:pPr>
+            <w:r>
+              <w:rPr>
+                <w:rFonts w:ascii="Times New Roman" w:eastAsia="Times New Roman" w:hAnsi="Times New Roman" w:cs="Times New Roman"/>
+                <w:color w:val="000000"/>
+                <w:sz w:val="24"/>
+              </w:rPr>
+              <w:t xml:space="preserve">   2                        4 </w:t>
+            </w:r>
+          </w:p>
+        </w:tc>
+      </w:tr>
+      <w:tr>
+        <w:trPr>
+          <w:trHeight w:val="406"/>
+        </w:trPr>
+        <w:tc>
+          <w:tcPr>
+            <w:tcW w:w="2136" w:type="dxa"/>
+            <w:tcBorders>
+              <w:top w:val="single" w:sz="4" w:space="0" w:color="000000"/>
+              <w:left w:val="single" w:sz="4" w:space="0" w:color="000000"/>
+              <w:bottom w:val="single" w:sz="4" w:space="0" w:color="000000"/>
+              <w:right w:val="single" w:sz="4" w:space="0" w:color="000000"/>
+            </w:tcBorders>
+          </w:tcPr>
+          <w:p>
+            <w:pPr>
+              <w:rPr>
+                <w:rFonts w:ascii="Times New Roman" w:eastAsia="Times New Roman" w:hAnsi="Times New Roman" w:cs="Times New Roman"/>
+                <w:color w:val="000000"/>
+                <w:sz w:val="24"/>
+              </w:rPr>
+            </w:pPr>
+            <w:r>
+              <w:rPr>
+                <w:rFonts w:ascii="Times New Roman" w:eastAsia="Times New Roman" w:hAnsi="Times New Roman" w:cs="Times New Roman"/>
+                <w:color w:val="000000"/>
+                <w:sz w:val="24"/>
+              </w:rPr>
+              <w:t xml:space="preserve">Total Score </w:t>
+            </w:r>
+          </w:p>
+        </w:tc>
+        <w:tc>
+          <w:tcPr>
+            <w:tcW w:w="2137" w:type="dxa"/>
+            <w:tcBorders>
+              <w:top w:val="single" w:sz="4" w:space="0" w:color="000000"/>
+              <w:left w:val="single" w:sz="4" w:space="0" w:color="000000"/>
+              <w:bottom w:val="single" w:sz="4" w:space="0" w:color="000000"/>
+              <w:right w:val="single" w:sz="4" w:space="0" w:color="000000"/>
+            </w:tcBorders>
+          </w:tcPr>
+          <w:p>
+            <w:pPr>
+              <w:rPr>
+                <w:rFonts w:ascii="Times New Roman" w:eastAsia="Times New Roman" w:hAnsi="Times New Roman" w:cs="Times New Roman"/>
+                <w:color w:val="000000"/>
+                <w:sz w:val="24"/>
+              </w:rPr>
+            </w:pPr>
+            <w:r>
+              <w:rPr>
+                <w:rFonts w:ascii="Times New Roman" w:eastAsia="Times New Roman" w:hAnsi="Times New Roman" w:cs="Times New Roman"/>
+                <w:color w:val="000000"/>
+                <w:sz w:val="24"/>
+              </w:rPr>
+              <w:t xml:space="preserve"> </w:t>
+            </w:r>
+          </w:p>
+        </w:tc>
+        <w:tc>
+          <w:tcPr>
+            <w:tcW w:w="2492" w:type="dxa"/>
+            <w:tcBorders>
+              <w:top w:val="single" w:sz="4" w:space="0" w:color="000000"/>
+              <w:left w:val="single" w:sz="4" w:space="0" w:color="000000"/>
+              <w:bottom w:val="single" w:sz="4" w:space="0" w:color="000000"/>
+              <w:right w:val="single" w:sz="4" w:space="0" w:color="000000"/>
+            </w:tcBorders>
+          </w:tcPr>
+          <w:p>
+            <w:pPr>
+              <w:ind w:right="5"/>
+              <w:jc w:val="center"/>
+              <w:rPr>
+                <w:rFonts w:ascii="Times New Roman" w:eastAsia="Times New Roman" w:hAnsi="Times New Roman" w:cs="Times New Roman"/>
+                <w:color w:val="000000"/>
+                <w:sz w:val="24"/>
+              </w:rPr>
+            </w:pPr>
+            <w:r>
+              <w:rPr>
+                <w:rFonts w:ascii="Times New Roman" w:eastAsia="Times New Roman" w:hAnsi="Times New Roman" w:cs="Times New Roman"/>
+                <w:color w:val="000000"/>
+                <w:sz w:val="24"/>
+              </w:rPr>
+              <w:t xml:space="preserve">                      76 </w:t>
+            </w:r>
+          </w:p>
+        </w:tc>
+        <w:tc>
+          <w:tcPr>
+            <w:tcW w:w="2377" w:type="dxa"/>
+            <w:tcBorders>
+              <w:top w:val="single" w:sz="4" w:space="0" w:color="000000"/>
+              <w:left w:val="single" w:sz="4" w:space="0" w:color="000000"/>
+              <w:bottom w:val="single" w:sz="4" w:space="0" w:color="000000"/>
+              <w:right w:val="single" w:sz="4" w:space="0" w:color="000000"/>
+            </w:tcBorders>
+          </w:tcPr>
+          <w:p>
+            <w:pPr>
+              <w:ind w:right="5"/>
+              <w:jc w:val="center"/>
+              <w:rPr>
+                <w:rFonts w:ascii="Times New Roman" w:eastAsia="Times New Roman" w:hAnsi="Times New Roman" w:cs="Times New Roman"/>
+                <w:color w:val="000000"/>
+                <w:sz w:val="24"/>
+              </w:rPr>
+            </w:pPr>
+            <w:r>
+              <w:rPr>
+                <w:rFonts w:ascii="Times New Roman" w:eastAsia="Times New Roman" w:hAnsi="Times New Roman" w:cs="Times New Roman"/>
+                <w:color w:val="000000"/>
+                <w:sz w:val="24"/>
+              </w:rPr>
+              <w:t xml:space="preserve">                      88 </w:t>
+            </w:r>
+          </w:p>
+        </w:tc>
+      </w:tr>
+    </w:tbl>
+    <w:p>
+      <w:pPr>
+        <w:jc w:val="both"/>
+        <w:rPr>
+          <w:rFonts w:ascii="Times New Roman" w:hAnsi="Times New Roman" w:cs="Times New Roman"/>
+          <w:sz w:val="24"/>
+          <w:szCs w:val="24"/>
+        </w:rPr>
+      </w:pPr>
+    </w:p>
+    <w:p>
+      <w:pPr>
+        <w:jc w:val="both"/>
+        <w:rPr>
+          <w:rFonts w:ascii="Times New Roman" w:hAnsi="Times New Roman" w:cs="Times New Roman"/>
+          <w:sz w:val="24"/>
+          <w:szCs w:val="24"/>
+        </w:rPr>
+      </w:pPr>
+    </w:p>
+    <w:p>
+      <w:pPr>
+        <w:jc w:val="both"/>
+        <w:rPr>
+          <w:rFonts w:ascii="Times New Roman" w:hAnsi="Times New Roman" w:cs="Times New Roman"/>
+          <w:sz w:val="24"/>
+          <w:szCs w:val="24"/>
+        </w:rPr>
+      </w:pPr>
+      <w:r>
+        <w:rPr>
+          <w:rFonts w:ascii="Times New Roman" w:hAnsi="Times New Roman" w:cs="Times New Roman"/>
+          <w:sz w:val="24"/>
+          <w:szCs w:val="24"/>
+        </w:rPr>
+        <w:t>Lack of website of training center</w:t>
+      </w:r>
+    </w:p>
+    <w:p>
+      <w:pPr>
+        <w:jc w:val="both"/>
+        <w:rPr>
+          <w:rFonts w:ascii="Times New Roman" w:hAnsi="Times New Roman" w:cs="Times New Roman"/>
+          <w:sz w:val="24"/>
+          <w:szCs w:val="24"/>
+        </w:rPr>
+      </w:pPr>
+    </w:p>
+    <w:p>
+      <w:pPr>
+        <w:jc w:val="both"/>
+        <w:rPr>
+          <w:rFonts w:ascii="Times New Roman" w:hAnsi="Times New Roman" w:cs="Times New Roman"/>
+          <w:sz w:val="24"/>
+          <w:szCs w:val="24"/>
+        </w:rPr>
+      </w:pPr>
+    </w:p>
+    <w:p>
+      <w:pPr>
+        <w:jc w:val="both"/>
+        <w:rPr>
+          <w:rFonts w:ascii="Times New Roman" w:hAnsi="Times New Roman" w:cs="Times New Roman"/>
+          <w:sz w:val="24"/>
+          <w:szCs w:val="24"/>
+        </w:rPr>
+      </w:pPr>
+      <w:r>
+        <w:rPr>
+          <w:rFonts w:ascii="Times New Roman" w:hAnsi="Times New Roman" w:cs="Times New Roman"/>
+          <w:sz w:val="24"/>
+          <w:szCs w:val="24"/>
+        </w:rPr>
+        <w:t>Registration form online for startup student</w:t>
+      </w:r>
+    </w:p>
+    <w:p>
+      <w:pPr>
+        <w:jc w:val="both"/>
+        <w:rPr>
+          <w:rFonts w:ascii="Times New Roman" w:hAnsi="Times New Roman" w:cs="Times New Roman"/>
+          <w:sz w:val="24"/>
+          <w:szCs w:val="24"/>
+        </w:rPr>
+      </w:pPr>
+      <w:r>
+        <w:rPr>
+          <w:rFonts w:ascii="Times New Roman" w:hAnsi="Times New Roman" w:cs="Times New Roman"/>
+          <w:sz w:val="24"/>
+          <w:szCs w:val="24"/>
+        </w:rPr>
+        <w:t xml:space="preserve">Corruption higher authority (budget </w:t>
+      </w:r>
+      <w:proofErr w:type="spellStart"/>
+      <w:r>
+        <w:rPr>
+          <w:rFonts w:ascii="Times New Roman" w:hAnsi="Times New Roman" w:cs="Times New Roman"/>
+          <w:sz w:val="24"/>
+          <w:szCs w:val="24"/>
+        </w:rPr>
+        <w:t>kome</w:t>
+      </w:r>
+      <w:proofErr w:type="spellEnd"/>
+      <w:r>
+        <w:rPr>
+          <w:rFonts w:ascii="Times New Roman" w:hAnsi="Times New Roman" w:cs="Times New Roman"/>
+          <w:sz w:val="24"/>
+          <w:szCs w:val="24"/>
+        </w:rPr>
+        <w:t xml:space="preserve"> jai)</w:t>
+      </w:r>
+    </w:p>
+    <w:p>
+      <w:pPr>
+        <w:jc w:val="both"/>
+        <w:rPr>
+          <w:rFonts w:ascii="Times New Roman" w:hAnsi="Times New Roman" w:cs="Times New Roman"/>
+          <w:sz w:val="24"/>
+          <w:szCs w:val="24"/>
+        </w:rPr>
+      </w:pPr>
+      <w:r>
+        <w:rPr>
+          <w:rFonts w:ascii="Times New Roman" w:hAnsi="Times New Roman" w:cs="Times New Roman"/>
+          <w:sz w:val="24"/>
+          <w:szCs w:val="24"/>
+        </w:rPr>
+        <w:t xml:space="preserve">Lack of </w:t>
+      </w:r>
+      <w:r>
+        <w:rPr>
+          <w:rFonts w:ascii="Times New Roman" w:hAnsi="Times New Roman" w:cs="Times New Roman"/>
+          <w:sz w:val="24"/>
+          <w:szCs w:val="24"/>
+        </w:rPr>
+        <w:t>Facility</w:t>
+      </w:r>
+    </w:p>
+    <w:p>
+      <w:pPr>
+        <w:jc w:val="both"/>
+        <w:rPr>
+          <w:rFonts w:ascii="Times New Roman" w:hAnsi="Times New Roman" w:cs="Times New Roman"/>
+          <w:b/>
+          <w:bCs/>
+          <w:sz w:val="24"/>
+          <w:szCs w:val="24"/>
+        </w:rPr>
+      </w:pPr>
+      <w:r>
+        <w:rPr>
+          <w:rFonts w:ascii="Times New Roman" w:hAnsi="Times New Roman" w:cs="Times New Roman"/>
+          <w:b/>
+          <w:bCs/>
+          <w:sz w:val="24"/>
+          <w:szCs w:val="24"/>
+        </w:rPr>
+        <w:t>Unavailability of Startup Fundings:</w:t>
+      </w:r>
+    </w:p>
+    <w:p>
+      <w:pPr>
+        <w:jc w:val="both"/>
+        <w:rPr>
+          <w:rFonts w:ascii="Times New Roman" w:hAnsi="Times New Roman" w:cs="Times New Roman"/>
+          <w:sz w:val="24"/>
+          <w:szCs w:val="24"/>
+        </w:rPr>
+      </w:pPr>
+    </w:p>
+    <w:p>
+      <w:pPr>
+        <w:jc w:val="both"/>
+      </w:pPr>
+      <w:r>
+        <w:t>.3 Existing System:</w:t>
+      </w:r>
+    </w:p>
+    <w:p>
+      <w:pPr>
+        <w:jc w:val="both"/>
+        <w:rPr>
+          <w:rFonts w:ascii="Times New Roman" w:hAnsi="Times New Roman" w:cs="Times New Roman"/>
+          <w:sz w:val="24"/>
+          <w:szCs w:val="24"/>
+        </w:rPr>
+      </w:pPr>
+      <w:r>
+        <w:t>3.4 Better Alternative</w:t>
+      </w:r>
+    </w:p>
+    <w:p>
+      <w:pPr>
         <w:rPr>
           <w:rFonts w:ascii="Times New Roman" w:hAnsi="Times New Roman" w:cs="Times New Roman"/>
           <w:sz w:val="24"/>
@@ -9419,7 +12354,7 @@
 </file>
 
 <file path=word/endnotes.xml><?xml version="1.0" encoding="utf-8"?>
-<w:endnotes xmlns:wpc="http://schemas.microsoft.com/office/word/2010/wordprocessingCanvas" xmlns:cx="http://schemas.microsoft.com/office/drawing/2014/chartex" xmlns:cx1="http://schemas.microsoft.com/office/drawing/2015/9/8/chartex" xmlns:cx2="http://schemas.microsoft.com/office/drawing/2015/10/21/chartex" xmlns:cx3="http://schemas.microsoft.com/office/drawing/2016/5/9/chartex" xmlns:cx4="http://schemas.microsoft.com/office/drawing/2016/5/10/chartex" xmlns:cx5="http://schemas.microsoft.com/office/drawing/2016/5/11/chartex" xmlns:cx6="http://schemas.microsoft.com/office/drawing/2016/5/12/chartex" xmlns:cx7="http://schemas.microsoft.com/office/drawing/2016/5/13/chartex" xmlns:cx8="http://schemas.microsoft.com/office/drawing/2016/5/14/chartex" xmlns:mc="http://schemas.openxmlformats.org/markup-compatibility/2006" xmlns:aink="http://schemas.microsoft.com/office/drawing/2016/ink" xmlns:am3d="http://schemas.microsoft.com/office/drawing/2017/model3d" xmlns:o="urn:schemas-microsoft-com:office:office" xmlns:oel="http://schemas.microsoft.com/office/2019/extlst" xmlns:r="http://schemas.openxmlformats.org/officeDocument/2006/relationships" xmlns:m="http://schemas.openxmlformats.org/officeDocument/2006/math" xmlns:v="urn:schemas-microsoft-com:vml" xmlns:wp14="http://schemas.microsoft.com/office/word/2010/wordprocessingDrawing" xmlns:wp="http://schemas.openxmlformats.org/drawingml/2006/wordprocessingDrawing" xmlns:w10="urn:schemas-microsoft-com:office:word" xmlns:w="http://schemas.openxmlformats.org/wordprocessingml/2006/main" xmlns:w14="http://schemas.microsoft.com/office/word/2010/wordml" xmlns:w15="http://schemas.microsoft.com/office/word/2012/wordml" xmlns:w16cex="http://schemas.microsoft.com/office/word/2018/wordml/cex" xmlns:w16cid="http://schemas.microsoft.com/office/word/2016/wordml/cid" xmlns:w16="http://schemas.microsoft.com/office/word/2018/wordml" xmlns:w16sdtdh="http://schemas.microsoft.com/office/word/2020/wordml/sdtdatahash" xmlns:w16se="http://schemas.microsoft.com/office/word/2015/wordml/symex" xmlns:wpg="http://schemas.microsoft.com/office/word/2010/wordprocessingGroup" xmlns:wpi="http://schemas.microsoft.com/office/word/2010/wordprocessingInk" xmlns:wne="http://schemas.microsoft.com/office/word/2006/wordml" xmlns:wps="http://schemas.microsoft.com/office/word/2010/wordprocessingShape" mc:Ignorable="w14 w15 w16se w16cid w16 w16cex w16sdtdh wp14">
+<w:endnotes xmlns:wpc="http://schemas.microsoft.com/office/word/2010/wordprocessingCanvas" xmlns:cx="http://schemas.microsoft.com/office/drawing/2014/chartex" xmlns:cx1="http://schemas.microsoft.com/office/drawing/2015/9/8/chartex" xmlns:cx2="http://schemas.microsoft.com/office/drawing/2015/10/21/chartex" xmlns:cx3="http://schemas.microsoft.com/office/drawing/2016/5/9/chartex" xmlns:cx4="http://schemas.microsoft.com/office/drawing/2016/5/10/chartex" xmlns:cx5="http://schemas.microsoft.com/office/drawing/2016/5/11/chartex" xmlns:cx6="http://schemas.microsoft.com/office/drawing/2016/5/12/chartex" xmlns:cx7="http://schemas.microsoft.com/office/drawing/2016/5/13/chartex" xmlns:cx8="http://schemas.microsoft.com/office/drawing/2016/5/14/chartex" xmlns:mc="http://schemas.openxmlformats.org/markup-compatibility/2006" xmlns:aink="http://schemas.microsoft.com/office/drawing/2016/ink" xmlns:am3d="http://schemas.microsoft.com/office/drawing/2017/model3d" xmlns:o="urn:schemas-microsoft-com:office:office" xmlns:r="http://schemas.openxmlformats.org/officeDocument/2006/relationships" xmlns:m="http://schemas.openxmlformats.org/officeDocument/2006/math" xmlns:v="urn:schemas-microsoft-com:vml" xmlns:wp14="http://schemas.microsoft.com/office/word/2010/wordprocessingDrawing" xmlns:wp="http://schemas.openxmlformats.org/drawingml/2006/wordprocessingDrawing" xmlns:w10="urn:schemas-microsoft-com:office:word" xmlns:w="http://schemas.openxmlformats.org/wordprocessingml/2006/main" xmlns:w14="http://schemas.microsoft.com/office/word/2010/wordml" xmlns:w15="http://schemas.microsoft.com/office/word/2012/wordml" xmlns:w16cex="http://schemas.microsoft.com/office/word/2018/wordml/cex" xmlns:w16cid="http://schemas.microsoft.com/office/word/2016/wordml/cid" xmlns:w16="http://schemas.microsoft.com/office/word/2018/wordml" xmlns:w16sdtdh="http://schemas.microsoft.com/office/word/2020/wordml/sdtdatahash" xmlns:w16se="http://schemas.microsoft.com/office/word/2015/wordml/symex" xmlns:wpg="http://schemas.microsoft.com/office/word/2010/wordprocessingGroup" xmlns:wpi="http://schemas.microsoft.com/office/word/2010/wordprocessingInk" xmlns:wne="http://schemas.microsoft.com/office/word/2006/wordml" xmlns:wps="http://schemas.microsoft.com/office/word/2010/wordprocessingShape" mc:Ignorable="w14 w15 w16se w16cid w16 w16cex w16sdtdh wp14">
   <w:endnote w:type="separator" w:id="-1">
     <w:p>
       <w:pPr>
@@ -9444,7 +12379,7 @@
 </file>
 
 <file path=word/footer1.xml><?xml version="1.0" encoding="utf-8"?>
-<w:ftr xmlns:wpc="http://schemas.microsoft.com/office/word/2010/wordprocessingCanvas" xmlns:cx="http://schemas.microsoft.com/office/drawing/2014/chartex" xmlns:cx1="http://schemas.microsoft.com/office/drawing/2015/9/8/chartex" xmlns:cx2="http://schemas.microsoft.com/office/drawing/2015/10/21/chartex" xmlns:cx3="http://schemas.microsoft.com/office/drawing/2016/5/9/chartex" xmlns:cx4="http://schemas.microsoft.com/office/drawing/2016/5/10/chartex" xmlns:cx5="http://schemas.microsoft.com/office/drawing/2016/5/11/chartex" xmlns:cx6="http://schemas.microsoft.com/office/drawing/2016/5/12/chartex" xmlns:cx7="http://schemas.microsoft.com/office/drawing/2016/5/13/chartex" xmlns:cx8="http://schemas.microsoft.com/office/drawing/2016/5/14/chartex" xmlns:mc="http://schemas.openxmlformats.org/markup-compatibility/2006" xmlns:aink="http://schemas.microsoft.com/office/drawing/2016/ink" xmlns:am3d="http://schemas.microsoft.com/office/drawing/2017/model3d" xmlns:o="urn:schemas-microsoft-com:office:office" xmlns:oel="http://schemas.microsoft.com/office/2019/extlst" xmlns:r="http://schemas.openxmlformats.org/officeDocument/2006/relationships" xmlns:m="http://schemas.openxmlformats.org/officeDocument/2006/math" xmlns:v="urn:schemas-microsoft-com:vml" xmlns:wp14="http://schemas.microsoft.com/office/word/2010/wordprocessingDrawing" xmlns:wp="http://schemas.openxmlformats.org/drawingml/2006/wordprocessingDrawing" xmlns:w10="urn:schemas-microsoft-com:office:word" xmlns:w="http://schemas.openxmlformats.org/wordprocessingml/2006/main" xmlns:w14="http://schemas.microsoft.com/office/word/2010/wordml" xmlns:w15="http://schemas.microsoft.com/office/word/2012/wordml" xmlns:w16cex="http://schemas.microsoft.com/office/word/2018/wordml/cex" xmlns:w16cid="http://schemas.microsoft.com/office/word/2016/wordml/cid" xmlns:w16="http://schemas.microsoft.com/office/word/2018/wordml" xmlns:w16sdtdh="http://schemas.microsoft.com/office/word/2020/wordml/sdtdatahash" xmlns:w16se="http://schemas.microsoft.com/office/word/2015/wordml/symex" xmlns:wpg="http://schemas.microsoft.com/office/word/2010/wordprocessingGroup" xmlns:wpi="http://schemas.microsoft.com/office/word/2010/wordprocessingInk" xmlns:wne="http://schemas.microsoft.com/office/word/2006/wordml" xmlns:wps="http://schemas.microsoft.com/office/word/2010/wordprocessingShape" mc:Ignorable="w14 w15 w16se w16cid w16 w16cex w16sdtdh wp14">
+<w:ftr xmlns:wpc="http://schemas.microsoft.com/office/word/2010/wordprocessingCanvas" xmlns:cx="http://schemas.microsoft.com/office/drawing/2014/chartex" xmlns:cx1="http://schemas.microsoft.com/office/drawing/2015/9/8/chartex" xmlns:cx2="http://schemas.microsoft.com/office/drawing/2015/10/21/chartex" xmlns:cx3="http://schemas.microsoft.com/office/drawing/2016/5/9/chartex" xmlns:cx4="http://schemas.microsoft.com/office/drawing/2016/5/10/chartex" xmlns:cx5="http://schemas.microsoft.com/office/drawing/2016/5/11/chartex" xmlns:cx6="http://schemas.microsoft.com/office/drawing/2016/5/12/chartex" xmlns:cx7="http://schemas.microsoft.com/office/drawing/2016/5/13/chartex" xmlns:cx8="http://schemas.microsoft.com/office/drawing/2016/5/14/chartex" xmlns:mc="http://schemas.openxmlformats.org/markup-compatibility/2006" xmlns:aink="http://schemas.microsoft.com/office/drawing/2016/ink" xmlns:am3d="http://schemas.microsoft.com/office/drawing/2017/model3d" xmlns:o="urn:schemas-microsoft-com:office:office" xmlns:r="http://schemas.openxmlformats.org/officeDocument/2006/relationships" xmlns:m="http://schemas.openxmlformats.org/officeDocument/2006/math" xmlns:v="urn:schemas-microsoft-com:vml" xmlns:wp14="http://schemas.microsoft.com/office/word/2010/wordprocessingDrawing" xmlns:wp="http://schemas.openxmlformats.org/drawingml/2006/wordprocessingDrawing" xmlns:w10="urn:schemas-microsoft-com:office:word" xmlns:w="http://schemas.openxmlformats.org/wordprocessingml/2006/main" xmlns:w14="http://schemas.microsoft.com/office/word/2010/wordml" xmlns:w15="http://schemas.microsoft.com/office/word/2012/wordml" xmlns:w16cex="http://schemas.microsoft.com/office/word/2018/wordml/cex" xmlns:w16cid="http://schemas.microsoft.com/office/word/2016/wordml/cid" xmlns:w16="http://schemas.microsoft.com/office/word/2018/wordml" xmlns:w16sdtdh="http://schemas.microsoft.com/office/word/2020/wordml/sdtdatahash" xmlns:w16se="http://schemas.microsoft.com/office/word/2015/wordml/symex" xmlns:wpg="http://schemas.microsoft.com/office/word/2010/wordprocessingGroup" xmlns:wpi="http://schemas.microsoft.com/office/word/2010/wordprocessingInk" xmlns:wne="http://schemas.microsoft.com/office/word/2006/wordml" xmlns:wps="http://schemas.microsoft.com/office/word/2010/wordprocessingShape" mc:Ignorable="w14 w15 w16se w16cid w16 w16cex w16sdtdh wp14">
   <w:p>
     <w:pPr>
       <w:pStyle w:val="Footer"/>
@@ -9454,7 +12389,7 @@
 </file>
 
 <file path=word/footer2.xml><?xml version="1.0" encoding="utf-8"?>
-<w:ftr xmlns:wpc="http://schemas.microsoft.com/office/word/2010/wordprocessingCanvas" xmlns:cx="http://schemas.microsoft.com/office/drawing/2014/chartex" xmlns:cx1="http://schemas.microsoft.com/office/drawing/2015/9/8/chartex" xmlns:cx2="http://schemas.microsoft.com/office/drawing/2015/10/21/chartex" xmlns:cx3="http://schemas.microsoft.com/office/drawing/2016/5/9/chartex" xmlns:cx4="http://schemas.microsoft.com/office/drawing/2016/5/10/chartex" xmlns:cx5="http://schemas.microsoft.com/office/drawing/2016/5/11/chartex" xmlns:cx6="http://schemas.microsoft.com/office/drawing/2016/5/12/chartex" xmlns:cx7="http://schemas.microsoft.com/office/drawing/2016/5/13/chartex" xmlns:cx8="http://schemas.microsoft.com/office/drawing/2016/5/14/chartex" xmlns:mc="http://schemas.openxmlformats.org/markup-compatibility/2006" xmlns:aink="http://schemas.microsoft.com/office/drawing/2016/ink" xmlns:am3d="http://schemas.microsoft.com/office/drawing/2017/model3d" xmlns:o="urn:schemas-microsoft-com:office:office" xmlns:oel="http://schemas.microsoft.com/office/2019/extlst" xmlns:r="http://schemas.openxmlformats.org/officeDocument/2006/relationships" xmlns:m="http://schemas.openxmlformats.org/officeDocument/2006/math" xmlns:v="urn:schemas-microsoft-com:vml" xmlns:wp14="http://schemas.microsoft.com/office/word/2010/wordprocessingDrawing" xmlns:wp="http://schemas.openxmlformats.org/drawingml/2006/wordprocessingDrawing" xmlns:w10="urn:schemas-microsoft-com:office:word" xmlns:w="http://schemas.openxmlformats.org/wordprocessingml/2006/main" xmlns:w14="http://schemas.microsoft.com/office/word/2010/wordml" xmlns:w15="http://schemas.microsoft.com/office/word/2012/wordml" xmlns:w16cex="http://schemas.microsoft.com/office/word/2018/wordml/cex" xmlns:w16cid="http://schemas.microsoft.com/office/word/2016/wordml/cid" xmlns:w16="http://schemas.microsoft.com/office/word/2018/wordml" xmlns:w16sdtdh="http://schemas.microsoft.com/office/word/2020/wordml/sdtdatahash" xmlns:w16se="http://schemas.microsoft.com/office/word/2015/wordml/symex" xmlns:wpg="http://schemas.microsoft.com/office/word/2010/wordprocessingGroup" xmlns:wpi="http://schemas.microsoft.com/office/word/2010/wordprocessingInk" xmlns:wne="http://schemas.microsoft.com/office/word/2006/wordml" xmlns:wps="http://schemas.microsoft.com/office/word/2010/wordprocessingShape" mc:Ignorable="w14 w15 w16se w16cid w16 w16cex w16sdtdh wp14">
+<w:ftr xmlns:wpc="http://schemas.microsoft.com/office/word/2010/wordprocessingCanvas" xmlns:cx="http://schemas.microsoft.com/office/drawing/2014/chartex" xmlns:cx1="http://schemas.microsoft.com/office/drawing/2015/9/8/chartex" xmlns:cx2="http://schemas.microsoft.com/office/drawing/2015/10/21/chartex" xmlns:cx3="http://schemas.microsoft.com/office/drawing/2016/5/9/chartex" xmlns:cx4="http://schemas.microsoft.com/office/drawing/2016/5/10/chartex" xmlns:cx5="http://schemas.microsoft.com/office/drawing/2016/5/11/chartex" xmlns:cx6="http://schemas.microsoft.com/office/drawing/2016/5/12/chartex" xmlns:cx7="http://schemas.microsoft.com/office/drawing/2016/5/13/chartex" xmlns:cx8="http://schemas.microsoft.com/office/drawing/2016/5/14/chartex" xmlns:mc="http://schemas.openxmlformats.org/markup-compatibility/2006" xmlns:aink="http://schemas.microsoft.com/office/drawing/2016/ink" xmlns:am3d="http://schemas.microsoft.com/office/drawing/2017/model3d" xmlns:o="urn:schemas-microsoft-com:office:office" xmlns:r="http://schemas.openxmlformats.org/officeDocument/2006/relationships" xmlns:m="http://schemas.openxmlformats.org/officeDocument/2006/math" xmlns:v="urn:schemas-microsoft-com:vml" xmlns:wp14="http://schemas.microsoft.com/office/word/2010/wordprocessingDrawing" xmlns:wp="http://schemas.openxmlformats.org/drawingml/2006/wordprocessingDrawing" xmlns:w10="urn:schemas-microsoft-com:office:word" xmlns:w="http://schemas.openxmlformats.org/wordprocessingml/2006/main" xmlns:w14="http://schemas.microsoft.com/office/word/2010/wordml" xmlns:w15="http://schemas.microsoft.com/office/word/2012/wordml" xmlns:w16cex="http://schemas.microsoft.com/office/word/2018/wordml/cex" xmlns:w16cid="http://schemas.microsoft.com/office/word/2016/wordml/cid" xmlns:w16="http://schemas.microsoft.com/office/word/2018/wordml" xmlns:w16sdtdh="http://schemas.microsoft.com/office/word/2020/wordml/sdtdatahash" xmlns:w16se="http://schemas.microsoft.com/office/word/2015/wordml/symex" xmlns:wpg="http://schemas.microsoft.com/office/word/2010/wordprocessingGroup" xmlns:wpi="http://schemas.microsoft.com/office/word/2010/wordprocessingInk" xmlns:wne="http://schemas.microsoft.com/office/word/2006/wordml" xmlns:wps="http://schemas.microsoft.com/office/word/2010/wordprocessingShape" mc:Ignorable="w14 w15 w16se w16cid w16 w16cex w16sdtdh wp14">
   <w:p>
     <w:pPr>
       <w:pStyle w:val="Footer"/>
@@ -9464,7 +12399,7 @@
 </file>
 
 <file path=word/footer3.xml><?xml version="1.0" encoding="utf-8"?>
-<w:ftr xmlns:wpc="http://schemas.microsoft.com/office/word/2010/wordprocessingCanvas" xmlns:cx="http://schemas.microsoft.com/office/drawing/2014/chartex" xmlns:cx1="http://schemas.microsoft.com/office/drawing/2015/9/8/chartex" xmlns:cx2="http://schemas.microsoft.com/office/drawing/2015/10/21/chartex" xmlns:cx3="http://schemas.microsoft.com/office/drawing/2016/5/9/chartex" xmlns:cx4="http://schemas.microsoft.com/office/drawing/2016/5/10/chartex" xmlns:cx5="http://schemas.microsoft.com/office/drawing/2016/5/11/chartex" xmlns:cx6="http://schemas.microsoft.com/office/drawing/2016/5/12/chartex" xmlns:cx7="http://schemas.microsoft.com/office/drawing/2016/5/13/chartex" xmlns:cx8="http://schemas.microsoft.com/office/drawing/2016/5/14/chartex" xmlns:mc="http://schemas.openxmlformats.org/markup-compatibility/2006" xmlns:aink="http://schemas.microsoft.com/office/drawing/2016/ink" xmlns:am3d="http://schemas.microsoft.com/office/drawing/2017/model3d" xmlns:o="urn:schemas-microsoft-com:office:office" xmlns:oel="http://schemas.microsoft.com/office/2019/extlst" xmlns:r="http://schemas.openxmlformats.org/officeDocument/2006/relationships" xmlns:m="http://schemas.openxmlformats.org/officeDocument/2006/math" xmlns:v="urn:schemas-microsoft-com:vml" xmlns:wp14="http://schemas.microsoft.com/office/word/2010/wordprocessingDrawing" xmlns:wp="http://schemas.openxmlformats.org/drawingml/2006/wordprocessingDrawing" xmlns:w10="urn:schemas-microsoft-com:office:word" xmlns:w="http://schemas.openxmlformats.org/wordprocessingml/2006/main" xmlns:w14="http://schemas.microsoft.com/office/word/2010/wordml" xmlns:w15="http://schemas.microsoft.com/office/word/2012/wordml" xmlns:w16cex="http://schemas.microsoft.com/office/word/2018/wordml/cex" xmlns:w16cid="http://schemas.microsoft.com/office/word/2016/wordml/cid" xmlns:w16="http://schemas.microsoft.com/office/word/2018/wordml" xmlns:w16sdtdh="http://schemas.microsoft.com/office/word/2020/wordml/sdtdatahash" xmlns:w16se="http://schemas.microsoft.com/office/word/2015/wordml/symex" xmlns:wpg="http://schemas.microsoft.com/office/word/2010/wordprocessingGroup" xmlns:wpi="http://schemas.microsoft.com/office/word/2010/wordprocessingInk" xmlns:wne="http://schemas.microsoft.com/office/word/2006/wordml" xmlns:wps="http://schemas.microsoft.com/office/word/2010/wordprocessingShape" mc:Ignorable="w14 w15 w16se w16cid w16 w16cex w16sdtdh wp14">
+<w:ftr xmlns:wpc="http://schemas.microsoft.com/office/word/2010/wordprocessingCanvas" xmlns:cx="http://schemas.microsoft.com/office/drawing/2014/chartex" xmlns:cx1="http://schemas.microsoft.com/office/drawing/2015/9/8/chartex" xmlns:cx2="http://schemas.microsoft.com/office/drawing/2015/10/21/chartex" xmlns:cx3="http://schemas.microsoft.com/office/drawing/2016/5/9/chartex" xmlns:cx4="http://schemas.microsoft.com/office/drawing/2016/5/10/chartex" xmlns:cx5="http://schemas.microsoft.com/office/drawing/2016/5/11/chartex" xmlns:cx6="http://schemas.microsoft.com/office/drawing/2016/5/12/chartex" xmlns:cx7="http://schemas.microsoft.com/office/drawing/2016/5/13/chartex" xmlns:cx8="http://schemas.microsoft.com/office/drawing/2016/5/14/chartex" xmlns:mc="http://schemas.openxmlformats.org/markup-compatibility/2006" xmlns:aink="http://schemas.microsoft.com/office/drawing/2016/ink" xmlns:am3d="http://schemas.microsoft.com/office/drawing/2017/model3d" xmlns:o="urn:schemas-microsoft-com:office:office" xmlns:r="http://schemas.openxmlformats.org/officeDocument/2006/relationships" xmlns:m="http://schemas.openxmlformats.org/officeDocument/2006/math" xmlns:v="urn:schemas-microsoft-com:vml" xmlns:wp14="http://schemas.microsoft.com/office/word/2010/wordprocessingDrawing" xmlns:wp="http://schemas.openxmlformats.org/drawingml/2006/wordprocessingDrawing" xmlns:w10="urn:schemas-microsoft-com:office:word" xmlns:w="http://schemas.openxmlformats.org/wordprocessingml/2006/main" xmlns:w14="http://schemas.microsoft.com/office/word/2010/wordml" xmlns:w15="http://schemas.microsoft.com/office/word/2012/wordml" xmlns:w16cex="http://schemas.microsoft.com/office/word/2018/wordml/cex" xmlns:w16cid="http://schemas.microsoft.com/office/word/2016/wordml/cid" xmlns:w16="http://schemas.microsoft.com/office/word/2018/wordml" xmlns:w16sdtdh="http://schemas.microsoft.com/office/word/2020/wordml/sdtdatahash" xmlns:w16se="http://schemas.microsoft.com/office/word/2015/wordml/symex" xmlns:wpg="http://schemas.microsoft.com/office/word/2010/wordprocessingGroup" xmlns:wpi="http://schemas.microsoft.com/office/word/2010/wordprocessingInk" xmlns:wne="http://schemas.microsoft.com/office/word/2006/wordml" xmlns:wps="http://schemas.microsoft.com/office/word/2010/wordprocessingShape" mc:Ignorable="w14 w15 w16se w16cid w16 w16cex w16sdtdh wp14">
   <w:p>
     <w:pPr>
       <w:pStyle w:val="Footer"/>
@@ -9474,7 +12409,7 @@
 </file>
 
 <file path=word/footnotes.xml><?xml version="1.0" encoding="utf-8"?>
-<w:footnotes xmlns:wpc="http://schemas.microsoft.com/office/word/2010/wordprocessingCanvas" xmlns:cx="http://schemas.microsoft.com/office/drawing/2014/chartex" xmlns:cx1="http://schemas.microsoft.com/office/drawing/2015/9/8/chartex" xmlns:cx2="http://schemas.microsoft.com/office/drawing/2015/10/21/chartex" xmlns:cx3="http://schemas.microsoft.com/office/drawing/2016/5/9/chartex" xmlns:cx4="http://schemas.microsoft.com/office/drawing/2016/5/10/chartex" xmlns:cx5="http://schemas.microsoft.com/office/drawing/2016/5/11/chartex" xmlns:cx6="http://schemas.microsoft.com/office/drawing/2016/5/12/chartex" xmlns:cx7="http://schemas.microsoft.com/office/drawing/2016/5/13/chartex" xmlns:cx8="http://schemas.microsoft.com/office/drawing/2016/5/14/chartex" xmlns:mc="http://schemas.openxmlformats.org/markup-compatibility/2006" xmlns:aink="http://schemas.microsoft.com/office/drawing/2016/ink" xmlns:am3d="http://schemas.microsoft.com/office/drawing/2017/model3d" xmlns:o="urn:schemas-microsoft-com:office:office" xmlns:oel="http://schemas.microsoft.com/office/2019/extlst" xmlns:r="http://schemas.openxmlformats.org/officeDocument/2006/relationships" xmlns:m="http://schemas.openxmlformats.org/officeDocument/2006/math" xmlns:v="urn:schemas-microsoft-com:vml" xmlns:wp14="http://schemas.microsoft.com/office/word/2010/wordprocessingDrawing" xmlns:wp="http://schemas.openxmlformats.org/drawingml/2006/wordprocessingDrawing" xmlns:w10="urn:schemas-microsoft-com:office:word" xmlns:w="http://schemas.openxmlformats.org/wordprocessingml/2006/main" xmlns:w14="http://schemas.microsoft.com/office/word/2010/wordml" xmlns:w15="http://schemas.microsoft.com/office/word/2012/wordml" xmlns:w16cex="http://schemas.microsoft.com/office/word/2018/wordml/cex" xmlns:w16cid="http://schemas.microsoft.com/office/word/2016/wordml/cid" xmlns:w16="http://schemas.microsoft.com/office/word/2018/wordml" xmlns:w16sdtdh="http://schemas.microsoft.com/office/word/2020/wordml/sdtdatahash" xmlns:w16se="http://schemas.microsoft.com/office/word/2015/wordml/symex" xmlns:wpg="http://schemas.microsoft.com/office/word/2010/wordprocessingGroup" xmlns:wpi="http://schemas.microsoft.com/office/word/2010/wordprocessingInk" xmlns:wne="http://schemas.microsoft.com/office/word/2006/wordml" xmlns:wps="http://schemas.microsoft.com/office/word/2010/wordprocessingShape" mc:Ignorable="w14 w15 w16se w16cid w16 w16cex w16sdtdh wp14">
+<w:footnotes xmlns:wpc="http://schemas.microsoft.com/office/word/2010/wordprocessingCanvas" xmlns:cx="http://schemas.microsoft.com/office/drawing/2014/chartex" xmlns:cx1="http://schemas.microsoft.com/office/drawing/2015/9/8/chartex" xmlns:cx2="http://schemas.microsoft.com/office/drawing/2015/10/21/chartex" xmlns:cx3="http://schemas.microsoft.com/office/drawing/2016/5/9/chartex" xmlns:cx4="http://schemas.microsoft.com/office/drawing/2016/5/10/chartex" xmlns:cx5="http://schemas.microsoft.com/office/drawing/2016/5/11/chartex" xmlns:cx6="http://schemas.microsoft.com/office/drawing/2016/5/12/chartex" xmlns:cx7="http://schemas.microsoft.com/office/drawing/2016/5/13/chartex" xmlns:cx8="http://schemas.microsoft.com/office/drawing/2016/5/14/chartex" xmlns:mc="http://schemas.openxmlformats.org/markup-compatibility/2006" xmlns:aink="http://schemas.microsoft.com/office/drawing/2016/ink" xmlns:am3d="http://schemas.microsoft.com/office/drawing/2017/model3d" xmlns:o="urn:schemas-microsoft-com:office:office" xmlns:r="http://schemas.openxmlformats.org/officeDocument/2006/relationships" xmlns:m="http://schemas.openxmlformats.org/officeDocument/2006/math" xmlns:v="urn:schemas-microsoft-com:vml" xmlns:wp14="http://schemas.microsoft.com/office/word/2010/wordprocessingDrawing" xmlns:wp="http://schemas.openxmlformats.org/drawingml/2006/wordprocessingDrawing" xmlns:w10="urn:schemas-microsoft-com:office:word" xmlns:w="http://schemas.openxmlformats.org/wordprocessingml/2006/main" xmlns:w14="http://schemas.microsoft.com/office/word/2010/wordml" xmlns:w15="http://schemas.microsoft.com/office/word/2012/wordml" xmlns:w16cex="http://schemas.microsoft.com/office/word/2018/wordml/cex" xmlns:w16cid="http://schemas.microsoft.com/office/word/2016/wordml/cid" xmlns:w16="http://schemas.microsoft.com/office/word/2018/wordml" xmlns:w16sdtdh="http://schemas.microsoft.com/office/word/2020/wordml/sdtdatahash" xmlns:w16se="http://schemas.microsoft.com/office/word/2015/wordml/symex" xmlns:wpg="http://schemas.microsoft.com/office/word/2010/wordprocessingGroup" xmlns:wpi="http://schemas.microsoft.com/office/word/2010/wordprocessingInk" xmlns:wne="http://schemas.microsoft.com/office/word/2006/wordml" xmlns:wps="http://schemas.microsoft.com/office/word/2010/wordprocessingShape" mc:Ignorable="w14 w15 w16se w16cid w16 w16cex w16sdtdh wp14">
   <w:footnote w:type="separator" w:id="-1">
     <w:p>
       <w:pPr>
@@ -9499,7 +12434,7 @@
 </file>
 
 <file path=word/header1.xml><?xml version="1.0" encoding="utf-8"?>
-<w:hdr xmlns:wpc="http://schemas.microsoft.com/office/word/2010/wordprocessingCanvas" xmlns:cx="http://schemas.microsoft.com/office/drawing/2014/chartex" xmlns:cx1="http://schemas.microsoft.com/office/drawing/2015/9/8/chartex" xmlns:cx2="http://schemas.microsoft.com/office/drawing/2015/10/21/chartex" xmlns:cx3="http://schemas.microsoft.com/office/drawing/2016/5/9/chartex" xmlns:cx4="http://schemas.microsoft.com/office/drawing/2016/5/10/chartex" xmlns:cx5="http://schemas.microsoft.com/office/drawing/2016/5/11/chartex" xmlns:cx6="http://schemas.microsoft.com/office/drawing/2016/5/12/chartex" xmlns:cx7="http://schemas.microsoft.com/office/drawing/2016/5/13/chartex" xmlns:cx8="http://schemas.microsoft.com/office/drawing/2016/5/14/chartex" xmlns:mc="http://schemas.openxmlformats.org/markup-compatibility/2006" xmlns:aink="http://schemas.microsoft.com/office/drawing/2016/ink" xmlns:am3d="http://schemas.microsoft.com/office/drawing/2017/model3d" xmlns:o="urn:schemas-microsoft-com:office:office" xmlns:oel="http://schemas.microsoft.com/office/2019/extlst" xmlns:r="http://schemas.openxmlformats.org/officeDocument/2006/relationships" xmlns:m="http://schemas.openxmlformats.org/officeDocument/2006/math" xmlns:v="urn:schemas-microsoft-com:vml" xmlns:wp14="http://schemas.microsoft.com/office/word/2010/wordprocessingDrawing" xmlns:wp="http://schemas.openxmlformats.org/drawingml/2006/wordprocessingDrawing" xmlns:w10="urn:schemas-microsoft-com:office:word" xmlns:w="http://schemas.openxmlformats.org/wordprocessingml/2006/main" xmlns:w14="http://schemas.microsoft.com/office/word/2010/wordml" xmlns:w15="http://schemas.microsoft.com/office/word/2012/wordml" xmlns:w16cex="http://schemas.microsoft.com/office/word/2018/wordml/cex" xmlns:w16cid="http://schemas.microsoft.com/office/word/2016/wordml/cid" xmlns:w16="http://schemas.microsoft.com/office/word/2018/wordml" xmlns:w16sdtdh="http://schemas.microsoft.com/office/word/2020/wordml/sdtdatahash" xmlns:w16se="http://schemas.microsoft.com/office/word/2015/wordml/symex" xmlns:wpg="http://schemas.microsoft.com/office/word/2010/wordprocessingGroup" xmlns:wpi="http://schemas.microsoft.com/office/word/2010/wordprocessingInk" xmlns:wne="http://schemas.microsoft.com/office/word/2006/wordml" xmlns:wps="http://schemas.microsoft.com/office/word/2010/wordprocessingShape" mc:Ignorable="w14 w15 w16se w16cid w16 w16cex w16sdtdh wp14">
+<w:hdr xmlns:wpc="http://schemas.microsoft.com/office/word/2010/wordprocessingCanvas" xmlns:cx="http://schemas.microsoft.com/office/drawing/2014/chartex" xmlns:cx1="http://schemas.microsoft.com/office/drawing/2015/9/8/chartex" xmlns:cx2="http://schemas.microsoft.com/office/drawing/2015/10/21/chartex" xmlns:cx3="http://schemas.microsoft.com/office/drawing/2016/5/9/chartex" xmlns:cx4="http://schemas.microsoft.com/office/drawing/2016/5/10/chartex" xmlns:cx5="http://schemas.microsoft.com/office/drawing/2016/5/11/chartex" xmlns:cx6="http://schemas.microsoft.com/office/drawing/2016/5/12/chartex" xmlns:cx7="http://schemas.microsoft.com/office/drawing/2016/5/13/chartex" xmlns:cx8="http://schemas.microsoft.com/office/drawing/2016/5/14/chartex" xmlns:mc="http://schemas.openxmlformats.org/markup-compatibility/2006" xmlns:aink="http://schemas.microsoft.com/office/drawing/2016/ink" xmlns:am3d="http://schemas.microsoft.com/office/drawing/2017/model3d" xmlns:o="urn:schemas-microsoft-com:office:office" xmlns:r="http://schemas.openxmlformats.org/officeDocument/2006/relationships" xmlns:m="http://schemas.openxmlformats.org/officeDocument/2006/math" xmlns:v="urn:schemas-microsoft-com:vml" xmlns:wp14="http://schemas.microsoft.com/office/word/2010/wordprocessingDrawing" xmlns:wp="http://schemas.openxmlformats.org/drawingml/2006/wordprocessingDrawing" xmlns:w10="urn:schemas-microsoft-com:office:word" xmlns:w="http://schemas.openxmlformats.org/wordprocessingml/2006/main" xmlns:w14="http://schemas.microsoft.com/office/word/2010/wordml" xmlns:w15="http://schemas.microsoft.com/office/word/2012/wordml" xmlns:w16cex="http://schemas.microsoft.com/office/word/2018/wordml/cex" xmlns:w16cid="http://schemas.microsoft.com/office/word/2016/wordml/cid" xmlns:w16="http://schemas.microsoft.com/office/word/2018/wordml" xmlns:w16sdtdh="http://schemas.microsoft.com/office/word/2020/wordml/sdtdatahash" xmlns:w16se="http://schemas.microsoft.com/office/word/2015/wordml/symex" xmlns:wpg="http://schemas.microsoft.com/office/word/2010/wordprocessingGroup" xmlns:wpi="http://schemas.microsoft.com/office/word/2010/wordprocessingInk" xmlns:wne="http://schemas.microsoft.com/office/word/2006/wordml" xmlns:wps="http://schemas.microsoft.com/office/word/2010/wordprocessingShape" mc:Ignorable="w14 w15 w16se w16cid w16 w16cex w16sdtdh wp14">
   <w:p>
     <w:pPr>
       <w:pStyle w:val="Header"/>
@@ -9509,7 +12444,7 @@
 </file>
 
 <file path=word/header2.xml><?xml version="1.0" encoding="utf-8"?>
-<w:hdr xmlns:wpc="http://schemas.microsoft.com/office/word/2010/wordprocessingCanvas" xmlns:cx="http://schemas.microsoft.com/office/drawing/2014/chartex" xmlns:cx1="http://schemas.microsoft.com/office/drawing/2015/9/8/chartex" xmlns:cx2="http://schemas.microsoft.com/office/drawing/2015/10/21/chartex" xmlns:cx3="http://schemas.microsoft.com/office/drawing/2016/5/9/chartex" xmlns:cx4="http://schemas.microsoft.com/office/drawing/2016/5/10/chartex" xmlns:cx5="http://schemas.microsoft.com/office/drawing/2016/5/11/chartex" xmlns:cx6="http://schemas.microsoft.com/office/drawing/2016/5/12/chartex" xmlns:cx7="http://schemas.microsoft.com/office/drawing/2016/5/13/chartex" xmlns:cx8="http://schemas.microsoft.com/office/drawing/2016/5/14/chartex" xmlns:mc="http://schemas.openxmlformats.org/markup-compatibility/2006" xmlns:aink="http://schemas.microsoft.com/office/drawing/2016/ink" xmlns:am3d="http://schemas.microsoft.com/office/drawing/2017/model3d" xmlns:o="urn:schemas-microsoft-com:office:office" xmlns:oel="http://schemas.microsoft.com/office/2019/extlst" xmlns:r="http://schemas.openxmlformats.org/officeDocument/2006/relationships" xmlns:m="http://schemas.openxmlformats.org/officeDocument/2006/math" xmlns:v="urn:schemas-microsoft-com:vml" xmlns:wp14="http://schemas.microsoft.com/office/word/2010/wordprocessingDrawing" xmlns:wp="http://schemas.openxmlformats.org/drawingml/2006/wordprocessingDrawing" xmlns:w10="urn:schemas-microsoft-com:office:word" xmlns:w="http://schemas.openxmlformats.org/wordprocessingml/2006/main" xmlns:w14="http://schemas.microsoft.com/office/word/2010/wordml" xmlns:w15="http://schemas.microsoft.com/office/word/2012/wordml" xmlns:w16cex="http://schemas.microsoft.com/office/word/2018/wordml/cex" xmlns:w16cid="http://schemas.microsoft.com/office/word/2016/wordml/cid" xmlns:w16="http://schemas.microsoft.com/office/word/2018/wordml" xmlns:w16sdtdh="http://schemas.microsoft.com/office/word/2020/wordml/sdtdatahash" xmlns:w16se="http://schemas.microsoft.com/office/word/2015/wordml/symex" xmlns:wpg="http://schemas.microsoft.com/office/word/2010/wordprocessingGroup" xmlns:wpi="http://schemas.microsoft.com/office/word/2010/wordprocessingInk" xmlns:wne="http://schemas.microsoft.com/office/word/2006/wordml" xmlns:wps="http://schemas.microsoft.com/office/word/2010/wordprocessingShape" mc:Ignorable="w14 w15 w16se w16cid w16 w16cex w16sdtdh wp14">
+<w:hdr xmlns:wpc="http://schemas.microsoft.com/office/word/2010/wordprocessingCanvas" xmlns:cx="http://schemas.microsoft.com/office/drawing/2014/chartex" xmlns:cx1="http://schemas.microsoft.com/office/drawing/2015/9/8/chartex" xmlns:cx2="http://schemas.microsoft.com/office/drawing/2015/10/21/chartex" xmlns:cx3="http://schemas.microsoft.com/office/drawing/2016/5/9/chartex" xmlns:cx4="http://schemas.microsoft.com/office/drawing/2016/5/10/chartex" xmlns:cx5="http://schemas.microsoft.com/office/drawing/2016/5/11/chartex" xmlns:cx6="http://schemas.microsoft.com/office/drawing/2016/5/12/chartex" xmlns:cx7="http://schemas.microsoft.com/office/drawing/2016/5/13/chartex" xmlns:cx8="http://schemas.microsoft.com/office/drawing/2016/5/14/chartex" xmlns:mc="http://schemas.openxmlformats.org/markup-compatibility/2006" xmlns:aink="http://schemas.microsoft.com/office/drawing/2016/ink" xmlns:am3d="http://schemas.microsoft.com/office/drawing/2017/model3d" xmlns:o="urn:schemas-microsoft-com:office:office" xmlns:r="http://schemas.openxmlformats.org/officeDocument/2006/relationships" xmlns:m="http://schemas.openxmlformats.org/officeDocument/2006/math" xmlns:v="urn:schemas-microsoft-com:vml" xmlns:wp14="http://schemas.microsoft.com/office/word/2010/wordprocessingDrawing" xmlns:wp="http://schemas.openxmlformats.org/drawingml/2006/wordprocessingDrawing" xmlns:w10="urn:schemas-microsoft-com:office:word" xmlns:w="http://schemas.openxmlformats.org/wordprocessingml/2006/main" xmlns:w14="http://schemas.microsoft.com/office/word/2010/wordml" xmlns:w15="http://schemas.microsoft.com/office/word/2012/wordml" xmlns:w16cex="http://schemas.microsoft.com/office/word/2018/wordml/cex" xmlns:w16cid="http://schemas.microsoft.com/office/word/2016/wordml/cid" xmlns:w16="http://schemas.microsoft.com/office/word/2018/wordml" xmlns:w16sdtdh="http://schemas.microsoft.com/office/word/2020/wordml/sdtdatahash" xmlns:w16se="http://schemas.microsoft.com/office/word/2015/wordml/symex" xmlns:wpg="http://schemas.microsoft.com/office/word/2010/wordprocessingGroup" xmlns:wpi="http://schemas.microsoft.com/office/word/2010/wordprocessingInk" xmlns:wne="http://schemas.microsoft.com/office/word/2006/wordml" xmlns:wps="http://schemas.microsoft.com/office/word/2010/wordprocessingShape" mc:Ignorable="w14 w15 w16se w16cid w16 w16cex w16sdtdh wp14">
   <w:p>
     <w:pPr>
       <w:pStyle w:val="Header"/>
@@ -9519,7 +12454,7 @@
 </file>
 
 <file path=word/header3.xml><?xml version="1.0" encoding="utf-8"?>
-<w:hdr xmlns:wpc="http://schemas.microsoft.com/office/word/2010/wordprocessingCanvas" xmlns:cx="http://schemas.microsoft.com/office/drawing/2014/chartex" xmlns:cx1="http://schemas.microsoft.com/office/drawing/2015/9/8/chartex" xmlns:cx2="http://schemas.microsoft.com/office/drawing/2015/10/21/chartex" xmlns:cx3="http://schemas.microsoft.com/office/drawing/2016/5/9/chartex" xmlns:cx4="http://schemas.microsoft.com/office/drawing/2016/5/10/chartex" xmlns:cx5="http://schemas.microsoft.com/office/drawing/2016/5/11/chartex" xmlns:cx6="http://schemas.microsoft.com/office/drawing/2016/5/12/chartex" xmlns:cx7="http://schemas.microsoft.com/office/drawing/2016/5/13/chartex" xmlns:cx8="http://schemas.microsoft.com/office/drawing/2016/5/14/chartex" xmlns:mc="http://schemas.openxmlformats.org/markup-compatibility/2006" xmlns:aink="http://schemas.microsoft.com/office/drawing/2016/ink" xmlns:am3d="http://schemas.microsoft.com/office/drawing/2017/model3d" xmlns:o="urn:schemas-microsoft-com:office:office" xmlns:oel="http://schemas.microsoft.com/office/2019/extlst" xmlns:r="http://schemas.openxmlformats.org/officeDocument/2006/relationships" xmlns:m="http://schemas.openxmlformats.org/officeDocument/2006/math" xmlns:v="urn:schemas-microsoft-com:vml" xmlns:wp14="http://schemas.microsoft.com/office/word/2010/wordprocessingDrawing" xmlns:wp="http://schemas.openxmlformats.org/drawingml/2006/wordprocessingDrawing" xmlns:w10="urn:schemas-microsoft-com:office:word" xmlns:w="http://schemas.openxmlformats.org/wordprocessingml/2006/main" xmlns:w14="http://schemas.microsoft.com/office/word/2010/wordml" xmlns:w15="http://schemas.microsoft.com/office/word/2012/wordml" xmlns:w16cex="http://schemas.microsoft.com/office/word/2018/wordml/cex" xmlns:w16cid="http://schemas.microsoft.com/office/word/2016/wordml/cid" xmlns:w16="http://schemas.microsoft.com/office/word/2018/wordml" xmlns:w16sdtdh="http://schemas.microsoft.com/office/word/2020/wordml/sdtdatahash" xmlns:w16se="http://schemas.microsoft.com/office/word/2015/wordml/symex" xmlns:wpg="http://schemas.microsoft.com/office/word/2010/wordprocessingGroup" xmlns:wpi="http://schemas.microsoft.com/office/word/2010/wordprocessingInk" xmlns:wne="http://schemas.microsoft.com/office/word/2006/wordml" xmlns:wps="http://schemas.microsoft.com/office/word/2010/wordprocessingShape" mc:Ignorable="w14 w15 w16se w16cid w16 w16cex w16sdtdh wp14">
+<w:hdr xmlns:wpc="http://schemas.microsoft.com/office/word/2010/wordprocessingCanvas" xmlns:cx="http://schemas.microsoft.com/office/drawing/2014/chartex" xmlns:cx1="http://schemas.microsoft.com/office/drawing/2015/9/8/chartex" xmlns:cx2="http://schemas.microsoft.com/office/drawing/2015/10/21/chartex" xmlns:cx3="http://schemas.microsoft.com/office/drawing/2016/5/9/chartex" xmlns:cx4="http://schemas.microsoft.com/office/drawing/2016/5/10/chartex" xmlns:cx5="http://schemas.microsoft.com/office/drawing/2016/5/11/chartex" xmlns:cx6="http://schemas.microsoft.com/office/drawing/2016/5/12/chartex" xmlns:cx7="http://schemas.microsoft.com/office/drawing/2016/5/13/chartex" xmlns:cx8="http://schemas.microsoft.com/office/drawing/2016/5/14/chartex" xmlns:mc="http://schemas.openxmlformats.org/markup-compatibility/2006" xmlns:aink="http://schemas.microsoft.com/office/drawing/2016/ink" xmlns:am3d="http://schemas.microsoft.com/office/drawing/2017/model3d" xmlns:o="urn:schemas-microsoft-com:office:office" xmlns:r="http://schemas.openxmlformats.org/officeDocument/2006/relationships" xmlns:m="http://schemas.openxmlformats.org/officeDocument/2006/math" xmlns:v="urn:schemas-microsoft-com:vml" xmlns:wp14="http://schemas.microsoft.com/office/word/2010/wordprocessingDrawing" xmlns:wp="http://schemas.openxmlformats.org/drawingml/2006/wordprocessingDrawing" xmlns:w10="urn:schemas-microsoft-com:office:word" xmlns:w="http://schemas.openxmlformats.org/wordprocessingml/2006/main" xmlns:w14="http://schemas.microsoft.com/office/word/2010/wordml" xmlns:w15="http://schemas.microsoft.com/office/word/2012/wordml" xmlns:w16cex="http://schemas.microsoft.com/office/word/2018/wordml/cex" xmlns:w16cid="http://schemas.microsoft.com/office/word/2016/wordml/cid" xmlns:w16="http://schemas.microsoft.com/office/word/2018/wordml" xmlns:w16sdtdh="http://schemas.microsoft.com/office/word/2020/wordml/sdtdatahash" xmlns:w16se="http://schemas.microsoft.com/office/word/2015/wordml/symex" xmlns:wpg="http://schemas.microsoft.com/office/word/2010/wordprocessingGroup" xmlns:wpi="http://schemas.microsoft.com/office/word/2010/wordprocessingInk" xmlns:wne="http://schemas.microsoft.com/office/word/2006/wordml" xmlns:wps="http://schemas.microsoft.com/office/word/2010/wordprocessingShape" mc:Ignorable="w14 w15 w16se w16cid w16 w16cex w16sdtdh wp14">
   <w:p>
     <w:pPr>
       <w:pStyle w:val="Header"/>
@@ -9589,7 +12524,7 @@
 </file>
 
 <file path=word/header4.xml><?xml version="1.0" encoding="utf-8"?>
-<w:hdr xmlns:wpc="http://schemas.microsoft.com/office/word/2010/wordprocessingCanvas" xmlns:cx="http://schemas.microsoft.com/office/drawing/2014/chartex" xmlns:cx1="http://schemas.microsoft.com/office/drawing/2015/9/8/chartex" xmlns:cx2="http://schemas.microsoft.com/office/drawing/2015/10/21/chartex" xmlns:cx3="http://schemas.microsoft.com/office/drawing/2016/5/9/chartex" xmlns:cx4="http://schemas.microsoft.com/office/drawing/2016/5/10/chartex" xmlns:cx5="http://schemas.microsoft.com/office/drawing/2016/5/11/chartex" xmlns:cx6="http://schemas.microsoft.com/office/drawing/2016/5/12/chartex" xmlns:cx7="http://schemas.microsoft.com/office/drawing/2016/5/13/chartex" xmlns:cx8="http://schemas.microsoft.com/office/drawing/2016/5/14/chartex" xmlns:mc="http://schemas.openxmlformats.org/markup-compatibility/2006" xmlns:aink="http://schemas.microsoft.com/office/drawing/2016/ink" xmlns:am3d="http://schemas.microsoft.com/office/drawing/2017/model3d" xmlns:o="urn:schemas-microsoft-com:office:office" xmlns:oel="http://schemas.microsoft.com/office/2019/extlst" xmlns:r="http://schemas.openxmlformats.org/officeDocument/2006/relationships" xmlns:m="http://schemas.openxmlformats.org/officeDocument/2006/math" xmlns:v="urn:schemas-microsoft-com:vml" xmlns:wp14="http://schemas.microsoft.com/office/word/2010/wordprocessingDrawing" xmlns:wp="http://schemas.openxmlformats.org/drawingml/2006/wordprocessingDrawing" xmlns:w10="urn:schemas-microsoft-com:office:word" xmlns:w="http://schemas.openxmlformats.org/wordprocessingml/2006/main" xmlns:w14="http://schemas.microsoft.com/office/word/2010/wordml" xmlns:w15="http://schemas.microsoft.com/office/word/2012/wordml" xmlns:w16cex="http://schemas.microsoft.com/office/word/2018/wordml/cex" xmlns:w16cid="http://schemas.microsoft.com/office/word/2016/wordml/cid" xmlns:w16="http://schemas.microsoft.com/office/word/2018/wordml" xmlns:w16sdtdh="http://schemas.microsoft.com/office/word/2020/wordml/sdtdatahash" xmlns:w16se="http://schemas.microsoft.com/office/word/2015/wordml/symex" xmlns:wpg="http://schemas.microsoft.com/office/word/2010/wordprocessingGroup" xmlns:wpi="http://schemas.microsoft.com/office/word/2010/wordprocessingInk" xmlns:wne="http://schemas.microsoft.com/office/word/2006/wordml" xmlns:wps="http://schemas.microsoft.com/office/word/2010/wordprocessingShape" mc:Ignorable="w14 w15 w16se w16cid w16 w16cex w16sdtdh wp14">
+<w:hdr xmlns:wpc="http://schemas.microsoft.com/office/word/2010/wordprocessingCanvas" xmlns:cx="http://schemas.microsoft.com/office/drawing/2014/chartex" xmlns:cx1="http://schemas.microsoft.com/office/drawing/2015/9/8/chartex" xmlns:cx2="http://schemas.microsoft.com/office/drawing/2015/10/21/chartex" xmlns:cx3="http://schemas.microsoft.com/office/drawing/2016/5/9/chartex" xmlns:cx4="http://schemas.microsoft.com/office/drawing/2016/5/10/chartex" xmlns:cx5="http://schemas.microsoft.com/office/drawing/2016/5/11/chartex" xmlns:cx6="http://schemas.microsoft.com/office/drawing/2016/5/12/chartex" xmlns:cx7="http://schemas.microsoft.com/office/drawing/2016/5/13/chartex" xmlns:cx8="http://schemas.microsoft.com/office/drawing/2016/5/14/chartex" xmlns:mc="http://schemas.openxmlformats.org/markup-compatibility/2006" xmlns:aink="http://schemas.microsoft.com/office/drawing/2016/ink" xmlns:am3d="http://schemas.microsoft.com/office/drawing/2017/model3d" xmlns:o="urn:schemas-microsoft-com:office:office" xmlns:r="http://schemas.openxmlformats.org/officeDocument/2006/relationships" xmlns:m="http://schemas.openxmlformats.org/officeDocument/2006/math" xmlns:v="urn:schemas-microsoft-com:vml" xmlns:wp14="http://schemas.microsoft.com/office/word/2010/wordprocessingDrawing" xmlns:wp="http://schemas.openxmlformats.org/drawingml/2006/wordprocessingDrawing" xmlns:w10="urn:schemas-microsoft-com:office:word" xmlns:w="http://schemas.openxmlformats.org/wordprocessingml/2006/main" xmlns:w14="http://schemas.microsoft.com/office/word/2010/wordml" xmlns:w15="http://schemas.microsoft.com/office/word/2012/wordml" xmlns:w16cex="http://schemas.microsoft.com/office/word/2018/wordml/cex" xmlns:w16cid="http://schemas.microsoft.com/office/word/2016/wordml/cid" xmlns:w16="http://schemas.microsoft.com/office/word/2018/wordml" xmlns:w16sdtdh="http://schemas.microsoft.com/office/word/2020/wordml/sdtdatahash" xmlns:w16se="http://schemas.microsoft.com/office/word/2015/wordml/symex" xmlns:wpg="http://schemas.microsoft.com/office/word/2010/wordprocessingGroup" xmlns:wpi="http://schemas.microsoft.com/office/word/2010/wordprocessingInk" xmlns:wne="http://schemas.microsoft.com/office/word/2006/wordml" xmlns:wps="http://schemas.microsoft.com/office/word/2010/wordprocessingShape" mc:Ignorable="w14 w15 w16se w16cid w16 w16cex w16sdtdh wp14">
   <w:p>
     <w:pPr>
       <w:pStyle w:val="Header"/>
@@ -9659,7 +12594,7 @@
 </file>
 
 <file path=word/numbering.xml><?xml version="1.0" encoding="utf-8"?>
-<w:numbering xmlns:wpc="http://schemas.microsoft.com/office/word/2010/wordprocessingCanvas" xmlns:cx="http://schemas.microsoft.com/office/drawing/2014/chartex" xmlns:cx1="http://schemas.microsoft.com/office/drawing/2015/9/8/chartex" xmlns:cx2="http://schemas.microsoft.com/office/drawing/2015/10/21/chartex" xmlns:cx3="http://schemas.microsoft.com/office/drawing/2016/5/9/chartex" xmlns:cx4="http://schemas.microsoft.com/office/drawing/2016/5/10/chartex" xmlns:cx5="http://schemas.microsoft.com/office/drawing/2016/5/11/chartex" xmlns:cx6="http://schemas.microsoft.com/office/drawing/2016/5/12/chartex" xmlns:cx7="http://schemas.microsoft.com/office/drawing/2016/5/13/chartex" xmlns:cx8="http://schemas.microsoft.com/office/drawing/2016/5/14/chartex" xmlns:mc="http://schemas.openxmlformats.org/markup-compatibility/2006" xmlns:aink="http://schemas.microsoft.com/office/drawing/2016/ink" xmlns:am3d="http://schemas.microsoft.com/office/drawing/2017/model3d" xmlns:o="urn:schemas-microsoft-com:office:office" xmlns:oel="http://schemas.microsoft.com/office/2019/extlst" xmlns:r="http://schemas.openxmlformats.org/officeDocument/2006/relationships" xmlns:m="http://schemas.openxmlformats.org/officeDocument/2006/math" xmlns:v="urn:schemas-microsoft-com:vml" xmlns:wp14="http://schemas.microsoft.com/office/word/2010/wordprocessingDrawing" xmlns:wp="http://schemas.openxmlformats.org/drawingml/2006/wordprocessingDrawing" xmlns:w10="urn:schemas-microsoft-com:office:word" xmlns:w="http://schemas.openxmlformats.org/wordprocessingml/2006/main" xmlns:w14="http://schemas.microsoft.com/office/word/2010/wordml" xmlns:w15="http://schemas.microsoft.com/office/word/2012/wordml" xmlns:w16cex="http://schemas.microsoft.com/office/word/2018/wordml/cex" xmlns:w16cid="http://schemas.microsoft.com/office/word/2016/wordml/cid" xmlns:w16="http://schemas.microsoft.com/office/word/2018/wordml" xmlns:w16sdtdh="http://schemas.microsoft.com/office/word/2020/wordml/sdtdatahash" xmlns:w16se="http://schemas.microsoft.com/office/word/2015/wordml/symex" xmlns:wpg="http://schemas.microsoft.com/office/word/2010/wordprocessingGroup" xmlns:wpi="http://schemas.microsoft.com/office/word/2010/wordprocessingInk" xmlns:wne="http://schemas.microsoft.com/office/word/2006/wordml" xmlns:wps="http://schemas.microsoft.com/office/word/2010/wordprocessingShape" mc:Ignorable="w14 w15 w16se w16cid w16 w16cex w16sdtdh wp14">
+<w:numbering xmlns:wpc="http://schemas.microsoft.com/office/word/2010/wordprocessingCanvas" xmlns:cx="http://schemas.microsoft.com/office/drawing/2014/chartex" xmlns:cx1="http://schemas.microsoft.com/office/drawing/2015/9/8/chartex" xmlns:cx2="http://schemas.microsoft.com/office/drawing/2015/10/21/chartex" xmlns:cx3="http://schemas.microsoft.com/office/drawing/2016/5/9/chartex" xmlns:cx4="http://schemas.microsoft.com/office/drawing/2016/5/10/chartex" xmlns:cx5="http://schemas.microsoft.com/office/drawing/2016/5/11/chartex" xmlns:cx6="http://schemas.microsoft.com/office/drawing/2016/5/12/chartex" xmlns:cx7="http://schemas.microsoft.com/office/drawing/2016/5/13/chartex" xmlns:cx8="http://schemas.microsoft.com/office/drawing/2016/5/14/chartex" xmlns:mc="http://schemas.openxmlformats.org/markup-compatibility/2006" xmlns:aink="http://schemas.microsoft.com/office/drawing/2016/ink" xmlns:am3d="http://schemas.microsoft.com/office/drawing/2017/model3d" xmlns:o="urn:schemas-microsoft-com:office:office" xmlns:r="http://schemas.openxmlformats.org/officeDocument/2006/relationships" xmlns:m="http://schemas.openxmlformats.org/officeDocument/2006/math" xmlns:v="urn:schemas-microsoft-com:vml" xmlns:wp14="http://schemas.microsoft.com/office/word/2010/wordprocessingDrawing" xmlns:wp="http://schemas.openxmlformats.org/drawingml/2006/wordprocessingDrawing" xmlns:w10="urn:schemas-microsoft-com:office:word" xmlns:w="http://schemas.openxmlformats.org/wordprocessingml/2006/main" xmlns:w14="http://schemas.microsoft.com/office/word/2010/wordml" xmlns:w15="http://schemas.microsoft.com/office/word/2012/wordml" xmlns:w16cex="http://schemas.microsoft.com/office/word/2018/wordml/cex" xmlns:w16cid="http://schemas.microsoft.com/office/word/2016/wordml/cid" xmlns:w16="http://schemas.microsoft.com/office/word/2018/wordml" xmlns:w16sdtdh="http://schemas.microsoft.com/office/word/2020/wordml/sdtdatahash" xmlns:w16se="http://schemas.microsoft.com/office/word/2015/wordml/symex" xmlns:wpg="http://schemas.microsoft.com/office/word/2010/wordprocessingGroup" xmlns:wpi="http://schemas.microsoft.com/office/word/2010/wordprocessingInk" xmlns:wne="http://schemas.microsoft.com/office/word/2006/wordml" xmlns:wps="http://schemas.microsoft.com/office/word/2010/wordprocessingShape" mc:Ignorable="w14 w15 w16se w16cid w16 w16cex w16sdtdh wp14">
   <w:abstractNum w:abstractNumId="0" w15:restartNumberingAfterBreak="0">
     <w:nsid w:val="057519F6"/>
     <w:multiLevelType w:val="multilevel"/>
@@ -11217,46 +14152,46 @@
       </w:rPr>
     </w:lvl>
   </w:abstractNum>
-  <w:num w:numId="1" w16cid:durableId="502281267">
+  <w:num w:numId="1">
     <w:abstractNumId w:val="13"/>
   </w:num>
-  <w:num w:numId="2" w16cid:durableId="74135606">
+  <w:num w:numId="2">
     <w:abstractNumId w:val="3"/>
   </w:num>
-  <w:num w:numId="3" w16cid:durableId="478183039">
+  <w:num w:numId="3">
     <w:abstractNumId w:val="8"/>
   </w:num>
-  <w:num w:numId="4" w16cid:durableId="978269170">
+  <w:num w:numId="4">
     <w:abstractNumId w:val="1"/>
   </w:num>
-  <w:num w:numId="5" w16cid:durableId="369111420">
+  <w:num w:numId="5">
     <w:abstractNumId w:val="12"/>
   </w:num>
-  <w:num w:numId="6" w16cid:durableId="376928929">
+  <w:num w:numId="6">
     <w:abstractNumId w:val="2"/>
   </w:num>
-  <w:num w:numId="7" w16cid:durableId="749696512">
+  <w:num w:numId="7">
     <w:abstractNumId w:val="0"/>
   </w:num>
-  <w:num w:numId="8" w16cid:durableId="1594363612">
+  <w:num w:numId="8">
     <w:abstractNumId w:val="4"/>
   </w:num>
-  <w:num w:numId="9" w16cid:durableId="241187371">
+  <w:num w:numId="9">
     <w:abstractNumId w:val="6"/>
   </w:num>
-  <w:num w:numId="10" w16cid:durableId="167597616">
+  <w:num w:numId="10">
     <w:abstractNumId w:val="7"/>
   </w:num>
-  <w:num w:numId="11" w16cid:durableId="1152990587">
+  <w:num w:numId="11">
     <w:abstractNumId w:val="9"/>
   </w:num>
-  <w:num w:numId="12" w16cid:durableId="211775334">
+  <w:num w:numId="12">
     <w:abstractNumId w:val="11"/>
   </w:num>
-  <w:num w:numId="13" w16cid:durableId="1728259750">
+  <w:num w:numId="13">
     <w:abstractNumId w:val="10"/>
   </w:num>
-  <w:num w:numId="14" w16cid:durableId="1523543637">
+  <w:num w:numId="14">
     <w:abstractNumId w:val="5"/>
   </w:num>
 </w:numbering>
@@ -11843,6 +14778,24 @@
       <w:bCs/>
     </w:rPr>
   </w:style>
+  <w:style w:type="table" w:customStyle="1" w:styleId="TableGrid">
+    <w:name w:val="TableGrid"/>
+    <w:rsid w:val="00646661"/>
+    <w:pPr>
+      <w:spacing w:after="0" w:line="240" w:lineRule="auto"/>
+    </w:pPr>
+    <w:rPr>
+      <w:rFonts w:eastAsiaTheme="minorEastAsia"/>
+    </w:rPr>
+    <w:tblPr>
+      <w:tblCellMar>
+        <w:top w:w="0" w:type="dxa"/>
+        <w:left w:w="0" w:type="dxa"/>
+        <w:bottom w:w="0" w:type="dxa"/>
+        <w:right w:w="0" w:type="dxa"/>
+      </w:tblCellMar>
+    </w:tblPr>
+  </w:style>
 </w:styles>
 </file>
 

</xml_diff>